<commit_message>
sumario dinanmico doc de requisitos
</commit_message>
<xml_diff>
--- a/Requisitos/Levantamento de requisitos/Documento de Requisitos.docx
+++ b/Requisitos/Levantamento de requisitos/Documento de Requisitos.docx
@@ -1,6 +1,6 @@
 
 <file path=word/document.xml><?xml version="1.0" encoding="utf-8"?>
-<w:document xmlns:wpc="http://schemas.microsoft.com/office/word/2010/wordprocessingCanvas" xmlns:cx="http://schemas.microsoft.com/office/drawing/2014/chartex" xmlns:cx1="http://schemas.microsoft.com/office/drawing/2015/9/8/chartex" xmlns:mc="http://schemas.openxmlformats.org/markup-compatibility/2006" xmlns:o="urn:schemas-microsoft-com:office:office" xmlns:r="http://schemas.openxmlformats.org/officeDocument/2006/relationships" xmlns:m="http://schemas.openxmlformats.org/officeDocument/2006/math" xmlns:v="urn:schemas-microsoft-com:vml" xmlns:wp14="http://schemas.microsoft.com/office/word/2010/wordprocessingDrawing" xmlns:wp="http://schemas.openxmlformats.org/drawingml/2006/wordprocessingDrawing" xmlns:w10="urn:schemas-microsoft-com:office:word" xmlns:w="http://schemas.openxmlformats.org/wordprocessingml/2006/main" xmlns:w14="http://schemas.microsoft.com/office/word/2010/wordml" xmlns:w15="http://schemas.microsoft.com/office/word/2012/wordml" xmlns:w16se="http://schemas.microsoft.com/office/word/2015/wordml/symex" xmlns:wpg="http://schemas.microsoft.com/office/word/2010/wordprocessingGroup" xmlns:wpi="http://schemas.microsoft.com/office/word/2010/wordprocessingInk" xmlns:wne="http://schemas.microsoft.com/office/word/2006/wordml" xmlns:wps="http://schemas.microsoft.com/office/word/2010/wordprocessingShape" mc:Ignorable="w14 w15 w16se wp14">
+<w:document xmlns:wpc="http://schemas.microsoft.com/office/word/2010/wordprocessingCanvas" xmlns:cx="http://schemas.microsoft.com/office/drawing/2014/chartex" xmlns:cx1="http://schemas.microsoft.com/office/drawing/2015/9/8/chartex" xmlns:cx2="http://schemas.microsoft.com/office/drawing/2015/10/21/chartex" xmlns:cx3="http://schemas.microsoft.com/office/drawing/2016/5/9/chartex" xmlns:cx4="http://schemas.microsoft.com/office/drawing/2016/5/10/chartex" xmlns:cx5="http://schemas.microsoft.com/office/drawing/2016/5/11/chartex" xmlns:cx6="http://schemas.microsoft.com/office/drawing/2016/5/12/chartex" xmlns:cx7="http://schemas.microsoft.com/office/drawing/2016/5/13/chartex" xmlns:cx8="http://schemas.microsoft.com/office/drawing/2016/5/14/chartex" xmlns:mc="http://schemas.openxmlformats.org/markup-compatibility/2006" xmlns:aink="http://schemas.microsoft.com/office/drawing/2016/ink" xmlns:am3d="http://schemas.microsoft.com/office/drawing/2017/model3d" xmlns:o="urn:schemas-microsoft-com:office:office" xmlns:r="http://schemas.openxmlformats.org/officeDocument/2006/relationships" xmlns:m="http://schemas.openxmlformats.org/officeDocument/2006/math" xmlns:v="urn:schemas-microsoft-com:vml" xmlns:wp14="http://schemas.microsoft.com/office/word/2010/wordprocessingDrawing" xmlns:wp="http://schemas.openxmlformats.org/drawingml/2006/wordprocessingDrawing" xmlns:w10="urn:schemas-microsoft-com:office:word" xmlns:w="http://schemas.openxmlformats.org/wordprocessingml/2006/main" xmlns:w14="http://schemas.microsoft.com/office/word/2010/wordml" xmlns:w15="http://schemas.microsoft.com/office/word/2012/wordml" xmlns:w16cid="http://schemas.microsoft.com/office/word/2016/wordml/cid" xmlns:w16se="http://schemas.microsoft.com/office/word/2015/wordml/symex" xmlns:wpg="http://schemas.microsoft.com/office/word/2010/wordprocessingGroup" xmlns:wpi="http://schemas.microsoft.com/office/word/2010/wordprocessingInk" xmlns:wne="http://schemas.microsoft.com/office/word/2006/wordml" xmlns:wps="http://schemas.microsoft.com/office/word/2010/wordprocessingShape" mc:Ignorable="w14 w15 w16se w16cid wp14">
   <w:body>
     <w:tbl>
       <w:tblPr>
@@ -309,104 +309,114 @@
     </w:p>
     <w:p/>
     <w:p>
-      <w:r>
-        <w:t>Ficha Técnica...........................................................................................</w:t>
+      <w:hyperlink w:anchor="_Ficha_Técnica" w:history="1">
+        <w:r>
+          <w:rPr>
+            <w:rStyle w:val="Hyperlink"/>
+          </w:rPr>
+          <w:t>Ficha Técnica</w:t>
+        </w:r>
+      </w:hyperlink>
+      <w:r>
+        <w:t>...........................................................................................</w:t>
       </w:r>
       <w:r>
         <w:t>.</w:t>
+      </w:r>
+      <w:r>
+        <w:t>.......03</w:t>
+      </w:r>
+    </w:p>
+    <w:p>
+      <w:hyperlink w:anchor="_Descrição_geral_do" w:history="1">
+        <w:r>
+          <w:rPr>
+            <w:rStyle w:val="Hyperlink"/>
+          </w:rPr>
+          <w:t>Descrição Geral do Sistema</w:t>
+        </w:r>
+      </w:hyperlink>
+      <w:r>
+        <w:t>........................................................................</w:t>
+      </w:r>
+      <w:r>
+        <w:t>.</w:t>
+      </w:r>
+      <w:r>
+        <w:t>....03</w:t>
+      </w:r>
+    </w:p>
+    <w:p>
+      <w:hyperlink w:anchor="_Abrangência_e_sistemas" w:history="1">
+        <w:r>
+          <w:rPr>
+            <w:rStyle w:val="Hyperlink"/>
+          </w:rPr>
+          <w:t>Abrangência e Sistemas relacionados</w:t>
+        </w:r>
+      </w:hyperlink>
+      <w:r>
+        <w:t>............................................</w:t>
+      </w:r>
+      <w:r>
+        <w:t>..</w:t>
+      </w:r>
+      <w:r>
+        <w:t>...............04</w:t>
+      </w:r>
+    </w:p>
+    <w:p>
+      <w:hyperlink w:anchor="_Descrição_dos_usuários" w:history="1">
+        <w:r>
+          <w:rPr>
+            <w:rStyle w:val="Hyperlink"/>
+          </w:rPr>
+          <w:t>Descrição dos Usuários</w:t>
+        </w:r>
+      </w:hyperlink>
+      <w:r>
+        <w:t>...................................................................................04</w:t>
+      </w:r>
+    </w:p>
+    <w:p>
+      <w:hyperlink w:anchor="_Requisitos_funcionais_(casos" w:history="1">
+        <w:r>
+          <w:rPr>
+            <w:rStyle w:val="Hyperlink"/>
+          </w:rPr>
+          <w:t>Requisitos Funcionais</w:t>
+        </w:r>
+      </w:hyperlink>
+      <w:r>
+        <w:t>......................................................................................05</w:t>
+      </w:r>
+    </w:p>
+    <w:p>
+      <w:r>
+        <w:fldChar w:fldCharType="begin"/>
+      </w:r>
+      <w:r>
+        <w:instrText xml:space="preserve"> HYPERLINK  \l "_Requisitos_não_funcionais" </w:instrText>
+      </w:r>
+      <w:r>
+        <w:fldChar w:fldCharType="separate"/>
+      </w:r>
+      <w:r>
+        <w:rPr>
+          <w:rStyle w:val="Hyperlink"/>
+        </w:rPr>
+        <w:t>Requisitos Não Funcionais</w:t>
+      </w:r>
+      <w:r>
+        <w:fldChar w:fldCharType="end"/>
+      </w:r>
+      <w:r>
+        <w:t>.........................................................................</w:t>
       </w:r>
       <w:bookmarkStart w:id="0" w:name="_GoBack"/>
       <w:bookmarkEnd w:id="0"/>
       <w:r>
-        <w:t>.......03</w:t>
-      </w:r>
-    </w:p>
-    <w:p>
-      <w:r>
-        <w:t>Descrição Geral do Sistema</w:t>
-      </w:r>
-      <w:r>
-        <w:t>...........................................</w:t>
-      </w:r>
-      <w:r>
-        <w:t>.............................</w:t>
-      </w:r>
-      <w:r>
-        <w:t>.</w:t>
-      </w:r>
-      <w:r>
-        <w:t>....</w:t>
-      </w:r>
-      <w:r>
-        <w:t>0</w:t>
-      </w:r>
-      <w:r>
-        <w:t>3</w:t>
-      </w:r>
-    </w:p>
-    <w:p>
-      <w:r>
-        <w:t>Abrangência e Sistemas relacionados</w:t>
-      </w:r>
-      <w:r>
-        <w:t>............................................</w:t>
-      </w:r>
-      <w:r>
-        <w:t>..</w:t>
-      </w:r>
-      <w:r>
-        <w:t>...............</w:t>
-      </w:r>
-      <w:r>
-        <w:t>0</w:t>
-      </w:r>
-      <w:r>
-        <w:t>4</w:t>
-      </w:r>
-    </w:p>
-    <w:p>
-      <w:r>
-        <w:t>Descrição dos Usuários</w:t>
-      </w:r>
-      <w:r>
-        <w:t>............................................................................</w:t>
-      </w:r>
-      <w:r>
-        <w:t>.......</w:t>
-      </w:r>
-      <w:r>
-        <w:t>0</w:t>
-      </w:r>
-      <w:r>
-        <w:t>4</w:t>
-      </w:r>
-    </w:p>
-    <w:p>
-      <w:r>
-        <w:t>Requisitos Funcionais</w:t>
-      </w:r>
-      <w:r>
-        <w:t>............................................................................</w:t>
-      </w:r>
-      <w:r>
-        <w:t>..........</w:t>
-      </w:r>
-      <w:r>
-        <w:t>0</w:t>
-      </w:r>
-      <w:r>
-        <w:t>5</w:t>
-      </w:r>
-    </w:p>
-    <w:p>
-      <w:r>
-        <w:t>Requisitos Não Funcionais</w:t>
-      </w:r>
-      <w:r>
-        <w:t>............................................................................</w:t>
-      </w:r>
-      <w:r>
-        <w:t>..18</w:t>
+        <w:t>.....18</w:t>
       </w:r>
       <w:r>
         <w:br w:type="page"/>
@@ -425,196 +435,199 @@
     <w:p/>
     <w:p>
       <w:pPr>
+        <w:pStyle w:val="Ttulo2"/>
+        <w:rPr>
+          <w:b/>
+          <w:sz w:val="36"/>
+          <w:szCs w:val="36"/>
+        </w:rPr>
+      </w:pPr>
+      <w:bookmarkStart w:id="1" w:name="_Ficha_Técnica"/>
+      <w:bookmarkEnd w:id="1"/>
+      <w:r>
+        <w:rPr>
+          <w:b/>
+          <w:sz w:val="36"/>
+          <w:szCs w:val="36"/>
+        </w:rPr>
+        <w:t>Ficha Técnica</w:t>
+      </w:r>
+    </w:p>
+    <w:p>
+      <w:pPr>
+        <w:ind w:firstLine="708"/>
+        <w:rPr>
+          <w:sz w:val="28"/>
+          <w:szCs w:val="28"/>
+        </w:rPr>
+      </w:pPr>
+    </w:p>
+    <w:p>
+      <w:pPr>
+        <w:ind w:firstLine="708"/>
+        <w:rPr>
+          <w:b/>
+          <w:szCs w:val="24"/>
+        </w:rPr>
+      </w:pPr>
+      <w:r>
+        <w:rPr>
+          <w:szCs w:val="24"/>
+        </w:rPr>
+        <w:t>Equipe responsável pela elaboração.</w:t>
+      </w:r>
+    </w:p>
+    <w:p>
+      <w:pPr>
+        <w:pStyle w:val="PargrafodaLista"/>
+        <w:numPr>
+          <w:ilvl w:val="0"/>
+          <w:numId w:val="1"/>
+        </w:numPr>
+        <w:rPr>
+          <w:szCs w:val="24"/>
+        </w:rPr>
+      </w:pPr>
+      <w:r>
+        <w:rPr>
+          <w:szCs w:val="24"/>
+        </w:rPr>
+        <w:t>Rogério Amorim Marinho Junior</w:t>
+      </w:r>
+    </w:p>
+    <w:p>
+      <w:pPr>
+        <w:pStyle w:val="PargrafodaLista"/>
+        <w:numPr>
+          <w:ilvl w:val="0"/>
+          <w:numId w:val="1"/>
+        </w:numPr>
+        <w:rPr>
+          <w:szCs w:val="24"/>
+        </w:rPr>
+      </w:pPr>
+      <w:r>
+        <w:rPr>
+          <w:szCs w:val="24"/>
+        </w:rPr>
+        <w:t>Renato Aguiar</w:t>
+      </w:r>
+    </w:p>
+    <w:p>
+      <w:pPr>
+        <w:pStyle w:val="PargrafodaLista"/>
+        <w:numPr>
+          <w:ilvl w:val="0"/>
+          <w:numId w:val="1"/>
+        </w:numPr>
+        <w:rPr>
+          <w:szCs w:val="24"/>
+        </w:rPr>
+      </w:pPr>
+      <w:r>
+        <w:rPr>
+          <w:szCs w:val="24"/>
+        </w:rPr>
+        <w:t>Matheus França</w:t>
+      </w:r>
+    </w:p>
+    <w:p>
+      <w:pPr>
+        <w:ind w:firstLine="708"/>
+        <w:rPr>
+          <w:sz w:val="28"/>
+          <w:szCs w:val="28"/>
+        </w:rPr>
+      </w:pPr>
+    </w:p>
+    <w:p>
+      <w:pPr>
+        <w:ind w:firstLine="708"/>
+        <w:rPr>
+          <w:sz w:val="28"/>
+          <w:szCs w:val="28"/>
+        </w:rPr>
+      </w:pPr>
+      <w:r>
+        <w:rPr>
+          <w:sz w:val="28"/>
+          <w:szCs w:val="28"/>
+        </w:rPr>
+        <w:t>Público alvo.</w:t>
+      </w:r>
+    </w:p>
+    <w:p>
+      <w:pPr>
+        <w:ind w:left="708" w:firstLine="708"/>
+        <w:jc w:val="both"/>
+        <w:rPr>
+          <w:szCs w:val="24"/>
+        </w:rPr>
+      </w:pPr>
+      <w:r>
+        <w:rPr>
+          <w:szCs w:val="24"/>
+        </w:rPr>
+        <w:t>Este documento vi</w:t>
+      </w:r>
+      <w:r>
+        <w:rPr>
+          <w:szCs w:val="24"/>
+        </w:rPr>
+        <w:t>s</w:t>
+      </w:r>
+      <w:r>
+        <w:rPr>
+          <w:szCs w:val="24"/>
+        </w:rPr>
+        <w:t>a disponibilizar informações acerca do sistema para os usuários finais como administradores e outros, assim como os desenvolvedores pra questões relacionadas a manutenibilidade, arquitetura e entres outros detalhes técnicos.</w:t>
+      </w:r>
+    </w:p>
+    <w:p>
+      <w:pPr>
+        <w:ind w:left="708" w:firstLine="708"/>
+        <w:jc w:val="both"/>
         <w:rPr>
           <w:b/>
           <w:sz w:val="44"/>
           <w:szCs w:val="44"/>
         </w:rPr>
       </w:pPr>
-      <w:r>
+    </w:p>
+    <w:p>
+      <w:pPr>
+        <w:pStyle w:val="Ttulo2"/>
         <w:rPr>
           <w:b/>
-          <w:sz w:val="44"/>
-          <w:szCs w:val="44"/>
-        </w:rPr>
-        <w:t>Ficha Técnica</w:t>
-      </w:r>
+          <w:sz w:val="36"/>
+          <w:szCs w:val="36"/>
+        </w:rPr>
+      </w:pPr>
+      <w:bookmarkStart w:id="2" w:name="_Descrição_geral_do"/>
+      <w:bookmarkEnd w:id="2"/>
       <w:r>
         <w:rPr>
           <w:b/>
-          <w:sz w:val="44"/>
-          <w:szCs w:val="44"/>
-        </w:rPr>
-        <w:t xml:space="preserve"> </w:t>
-      </w:r>
-    </w:p>
-    <w:p>
-      <w:pPr>
-        <w:ind w:firstLine="708"/>
-        <w:rPr>
-          <w:sz w:val="28"/>
-          <w:szCs w:val="28"/>
-        </w:rPr>
-      </w:pPr>
-    </w:p>
-    <w:p>
-      <w:pPr>
-        <w:ind w:firstLine="708"/>
+          <w:sz w:val="36"/>
+          <w:szCs w:val="36"/>
+        </w:rPr>
+        <w:t>Descrição geral do sistema</w:t>
+      </w:r>
+    </w:p>
+    <w:p>
+      <w:pPr>
+        <w:pStyle w:val="Ttulo2"/>
         <w:rPr>
           <w:b/>
-          <w:szCs w:val="24"/>
-        </w:rPr>
-      </w:pPr>
-      <w:r>
-        <w:rPr>
-          <w:szCs w:val="24"/>
-        </w:rPr>
-        <w:t>Equipe responsável pela elaboração.</w:t>
-      </w:r>
-    </w:p>
-    <w:p>
-      <w:pPr>
-        <w:pStyle w:val="PargrafodaLista"/>
-        <w:numPr>
-          <w:ilvl w:val="0"/>
-          <w:numId w:val="1"/>
-        </w:numPr>
-        <w:rPr>
-          <w:szCs w:val="24"/>
-        </w:rPr>
-      </w:pPr>
-      <w:r>
-        <w:rPr>
-          <w:szCs w:val="24"/>
-        </w:rPr>
-        <w:t>Rogério Amorim Marinho Junior</w:t>
-      </w:r>
-    </w:p>
-    <w:p>
-      <w:pPr>
-        <w:pStyle w:val="PargrafodaLista"/>
-        <w:numPr>
-          <w:ilvl w:val="0"/>
-          <w:numId w:val="1"/>
-        </w:numPr>
-        <w:rPr>
-          <w:szCs w:val="24"/>
-        </w:rPr>
-      </w:pPr>
-      <w:r>
-        <w:rPr>
-          <w:szCs w:val="24"/>
-        </w:rPr>
-        <w:t>Renato Aguiar</w:t>
-      </w:r>
-    </w:p>
-    <w:p>
-      <w:pPr>
-        <w:pStyle w:val="PargrafodaLista"/>
-        <w:numPr>
-          <w:ilvl w:val="0"/>
-          <w:numId w:val="1"/>
-        </w:numPr>
-        <w:rPr>
-          <w:szCs w:val="24"/>
-        </w:rPr>
-      </w:pPr>
-      <w:r>
-        <w:rPr>
-          <w:szCs w:val="24"/>
-        </w:rPr>
-        <w:t>Matheus França</w:t>
-      </w:r>
-    </w:p>
-    <w:p>
-      <w:pPr>
-        <w:ind w:firstLine="708"/>
-        <w:rPr>
-          <w:sz w:val="28"/>
-          <w:szCs w:val="28"/>
-        </w:rPr>
-      </w:pPr>
-    </w:p>
-    <w:p>
-      <w:pPr>
-        <w:ind w:firstLine="708"/>
-        <w:rPr>
-          <w:sz w:val="28"/>
-          <w:szCs w:val="28"/>
-        </w:rPr>
-      </w:pPr>
-      <w:r>
-        <w:rPr>
-          <w:sz w:val="28"/>
-          <w:szCs w:val="28"/>
-        </w:rPr>
-        <w:t>Público alvo.</w:t>
-      </w:r>
-    </w:p>
-    <w:p>
-      <w:pPr>
-        <w:ind w:left="708" w:firstLine="708"/>
-        <w:jc w:val="both"/>
-        <w:rPr>
-          <w:szCs w:val="24"/>
-        </w:rPr>
-      </w:pPr>
-      <w:r>
-        <w:rPr>
-          <w:szCs w:val="24"/>
-        </w:rPr>
-        <w:t>Este documento vi</w:t>
-      </w:r>
-      <w:r>
-        <w:rPr>
-          <w:szCs w:val="24"/>
-        </w:rPr>
-        <w:t>s</w:t>
-      </w:r>
-      <w:r>
-        <w:rPr>
-          <w:szCs w:val="24"/>
-        </w:rPr>
-        <w:t>a disponibilizar informações acerca do sistema para os usuários finais como administradores e outros, assim como os desenvolvedores pra questões relacionadas a manutenibilidade, arquitetura e entres outros detalhes técnicos.</w:t>
-      </w:r>
-    </w:p>
-    <w:p>
-      <w:pPr>
-        <w:ind w:left="708" w:firstLine="708"/>
-        <w:jc w:val="both"/>
+          <w:sz w:val="36"/>
+          <w:szCs w:val="36"/>
+        </w:rPr>
+      </w:pPr>
+      <w:r>
         <w:rPr>
           <w:b/>
-          <w:sz w:val="44"/>
-          <w:szCs w:val="44"/>
-        </w:rPr>
-      </w:pPr>
-    </w:p>
-    <w:p>
-      <w:pPr>
-        <w:rPr>
-          <w:b/>
-          <w:sz w:val="44"/>
-          <w:szCs w:val="44"/>
-        </w:rPr>
-      </w:pPr>
-      <w:r>
-        <w:rPr>
-          <w:b/>
-          <w:sz w:val="44"/>
-          <w:szCs w:val="44"/>
-        </w:rPr>
-        <w:t>Descrição geral do sistema</w:t>
-      </w:r>
-    </w:p>
-    <w:p>
-      <w:pPr>
-        <w:rPr>
-          <w:szCs w:val="24"/>
-        </w:rPr>
-      </w:pPr>
-      <w:r>
-        <w:rPr>
-          <w:szCs w:val="24"/>
+          <w:sz w:val="36"/>
+          <w:szCs w:val="36"/>
         </w:rPr>
         <w:tab/>
       </w:r>
@@ -655,7 +668,21 @@
         <w:rPr>
           <w:szCs w:val="24"/>
         </w:rPr>
-        <w:t>suportará o controle de estoque como de alimentos, remédios, entre outros objetos descritos neste documento, assim como a funcionalidade de controle de entrada e saída dos respectivos objetos.</w:t>
+        <w:t xml:space="preserve">suportará o controle de estoque como de alimentos, remédios, entre outros objetos descritos neste documento, assim como a </w:t>
+      </w:r>
+      <w:proofErr w:type="gramStart"/>
+      <w:r>
+        <w:rPr>
+          <w:szCs w:val="24"/>
+        </w:rPr>
+        <w:t>funcionalidade</w:t>
+      </w:r>
+      <w:proofErr w:type="gramEnd"/>
+      <w:r>
+        <w:rPr>
+          <w:szCs w:val="24"/>
+        </w:rPr>
+        <w:t xml:space="preserve"> de controle de entrada e saída dos respectivos objetos.</w:t>
       </w:r>
     </w:p>
     <w:p>
@@ -688,13 +715,13 @@
           <w:szCs w:val="24"/>
         </w:rPr>
       </w:pPr>
-      <w:bookmarkStart w:id="1" w:name="_Toc467473444"/>
-      <w:bookmarkStart w:id="2" w:name="_Toc467473976"/>
-      <w:bookmarkStart w:id="3" w:name="_Toc467477715"/>
-      <w:bookmarkStart w:id="4" w:name="_Toc467494869"/>
-      <w:bookmarkStart w:id="5" w:name="_Toc467495239"/>
-      <w:bookmarkStart w:id="6" w:name="_Toc468086047"/>
-      <w:bookmarkStart w:id="7" w:name="_Toc490910522"/>
+      <w:bookmarkStart w:id="3" w:name="_Toc467473444"/>
+      <w:bookmarkStart w:id="4" w:name="_Toc467473976"/>
+      <w:bookmarkStart w:id="5" w:name="_Toc467477715"/>
+      <w:bookmarkStart w:id="6" w:name="_Toc467494869"/>
+      <w:bookmarkStart w:id="7" w:name="_Toc467495239"/>
+      <w:bookmarkStart w:id="8" w:name="_Toc468086047"/>
+      <w:bookmarkStart w:id="9" w:name="_Toc490910522"/>
     </w:p>
     <w:p>
       <w:pPr>
@@ -715,6 +742,8 @@
           <w:szCs w:val="36"/>
         </w:rPr>
       </w:pPr>
+      <w:bookmarkStart w:id="10" w:name="_Abrangência_e_sistemas"/>
+      <w:bookmarkEnd w:id="10"/>
       <w:r>
         <w:rPr>
           <w:b/>
@@ -723,13 +752,13 @@
         </w:rPr>
         <w:t>Abrangência e sistemas relacionados</w:t>
       </w:r>
-      <w:bookmarkEnd w:id="1"/>
-      <w:bookmarkEnd w:id="2"/>
       <w:bookmarkEnd w:id="3"/>
       <w:bookmarkEnd w:id="4"/>
       <w:bookmarkEnd w:id="5"/>
       <w:bookmarkEnd w:id="6"/>
       <w:bookmarkEnd w:id="7"/>
+      <w:bookmarkEnd w:id="8"/>
+      <w:bookmarkEnd w:id="9"/>
     </w:p>
     <w:p/>
     <w:p>
@@ -737,6 +766,7 @@
         <w:ind w:left="705"/>
       </w:pPr>
       <w:r>
+        <w:lastRenderedPageBreak/>
         <w:t xml:space="preserve">O sistema deverá </w:t>
       </w:r>
       <w:r>
@@ -753,11 +783,16 @@
         </w:rPr>
         <w:t>voucher</w:t>
       </w:r>
+      <w:proofErr w:type="gramStart"/>
       <w:r>
         <w:t>)</w:t>
       </w:r>
       <w:r>
-        <w:t xml:space="preserve">,o sistema deverá </w:t>
+        <w:t>,o</w:t>
+      </w:r>
+      <w:proofErr w:type="gramEnd"/>
+      <w:r>
+        <w:t xml:space="preserve"> sistema deverá </w:t>
       </w:r>
       <w:r>
         <w:t>gerar um contrato pré-elaborado</w:t>
@@ -811,6 +846,8 @@
           <w:szCs w:val="36"/>
         </w:rPr>
       </w:pPr>
+      <w:bookmarkStart w:id="11" w:name="_Descrição_dos_usuários"/>
+      <w:bookmarkEnd w:id="11"/>
       <w:r>
         <w:rPr>
           <w:b/>
@@ -847,19 +884,19 @@
           <w:numId w:val="2"/>
         </w:numPr>
       </w:pPr>
-      <w:bookmarkStart w:id="8" w:name="_Toc425054385"/>
-      <w:bookmarkStart w:id="9" w:name="_Toc342757863"/>
-      <w:bookmarkStart w:id="10" w:name="_Toc346297772"/>
-      <w:bookmarkStart w:id="11" w:name="_Toc422186478"/>
-      <w:bookmarkStart w:id="12" w:name="_Toc436203383"/>
-      <w:bookmarkStart w:id="13" w:name="_Toc457121086"/>
-      <w:bookmarkStart w:id="14" w:name="_Toc467473446"/>
-      <w:bookmarkStart w:id="15" w:name="_Toc467473978"/>
-      <w:bookmarkStart w:id="16" w:name="_Toc467477717"/>
-      <w:bookmarkStart w:id="17" w:name="_Toc467494871"/>
-      <w:bookmarkStart w:id="18" w:name="_Toc467495241"/>
-      <w:bookmarkStart w:id="19" w:name="_Toc468086049"/>
-      <w:bookmarkStart w:id="20" w:name="_Toc490910524"/>
+      <w:bookmarkStart w:id="12" w:name="_Toc425054385"/>
+      <w:bookmarkStart w:id="13" w:name="_Toc342757863"/>
+      <w:bookmarkStart w:id="14" w:name="_Toc346297772"/>
+      <w:bookmarkStart w:id="15" w:name="_Toc422186478"/>
+      <w:bookmarkStart w:id="16" w:name="_Toc436203383"/>
+      <w:bookmarkStart w:id="17" w:name="_Toc457121086"/>
+      <w:bookmarkStart w:id="18" w:name="_Toc467473446"/>
+      <w:bookmarkStart w:id="19" w:name="_Toc467473978"/>
+      <w:bookmarkStart w:id="20" w:name="_Toc467477717"/>
+      <w:bookmarkStart w:id="21" w:name="_Toc467494871"/>
+      <w:bookmarkStart w:id="22" w:name="_Toc467495241"/>
+      <w:bookmarkStart w:id="23" w:name="_Toc468086049"/>
+      <w:bookmarkStart w:id="24" w:name="_Toc490910524"/>
       <w:r>
         <w:t>&lt;</w:t>
       </w:r>
@@ -872,170 +909,172 @@
       <w:r>
         <w:t>&gt; &lt;</w:t>
       </w:r>
-      <w:bookmarkEnd w:id="8"/>
-      <w:bookmarkEnd w:id="9"/>
-      <w:bookmarkEnd w:id="10"/>
-      <w:bookmarkEnd w:id="11"/>
       <w:bookmarkEnd w:id="12"/>
       <w:bookmarkEnd w:id="13"/>
-      <w:r>
-        <w:t>Administrador &gt;</w:t>
-      </w:r>
       <w:bookmarkEnd w:id="14"/>
       <w:bookmarkEnd w:id="15"/>
       <w:bookmarkEnd w:id="16"/>
       <w:bookmarkEnd w:id="17"/>
+      <w:r>
+        <w:t>Administrador &gt;</w:t>
+      </w:r>
       <w:bookmarkEnd w:id="18"/>
       <w:bookmarkEnd w:id="19"/>
       <w:bookmarkEnd w:id="20"/>
-    </w:p>
-    <w:p>
-      <w:pPr>
-        <w:pStyle w:val="PargrafodaLista"/>
-        <w:ind w:left="1428"/>
-      </w:pPr>
-      <w:r>
-        <w:t>Este usuário terá aces</w:t>
-      </w:r>
-      <w:r>
-        <w:t>so a todas a</w:t>
-      </w:r>
-      <w:r>
-        <w:t>s</w:t>
-      </w:r>
-      <w:r>
-        <w:t xml:space="preserve"> funcionalidades do</w:t>
-      </w:r>
-      <w:r>
-        <w:t xml:space="preserve"> sistema. No total está previsto dois usuários iniciais</w:t>
-      </w:r>
-      <w:r>
-        <w:t>.</w:t>
-      </w:r>
-    </w:p>
-    <w:p>
-      <w:pPr>
-        <w:pStyle w:val="PargrafodaLista"/>
-        <w:ind w:left="1428"/>
-      </w:pPr>
-    </w:p>
-    <w:p>
-      <w:pPr>
-        <w:pStyle w:val="PargrafodaLista"/>
-        <w:numPr>
-          <w:ilvl w:val="0"/>
-          <w:numId w:val="2"/>
-        </w:numPr>
-      </w:pPr>
-      <w:r>
-        <w:t>&lt;</w:t>
-      </w:r>
-      <w:r>
-        <w:rPr>
-          <w:b/>
-        </w:rPr>
-        <w:t>US02</w:t>
-      </w:r>
-      <w:r>
-        <w:t xml:space="preserve"> &gt; &lt;Enfermeira/Cuidador&gt;</w:t>
-      </w:r>
-    </w:p>
-    <w:p>
-      <w:pPr>
-        <w:pStyle w:val="PargrafodaLista"/>
-        <w:ind w:left="1428"/>
-      </w:pPr>
-    </w:p>
-    <w:p>
-      <w:pPr>
-        <w:pStyle w:val="PargrafodaLista"/>
-        <w:ind w:left="1428"/>
-      </w:pPr>
-      <w:r>
-        <w:t>Este usuário terá acesso apenas as funcionalidades restrita</w:t>
-      </w:r>
-      <w:r>
-        <w:t>s a suas funções</w:t>
-      </w:r>
-      <w:r>
-        <w:t xml:space="preserve"> do dia-a-dia </w:t>
-      </w:r>
-      <w:r>
-        <w:t>na empresa.</w:t>
-      </w:r>
-      <w:bookmarkStart w:id="21" w:name="_Toc467473449"/>
-      <w:bookmarkStart w:id="22" w:name="_Toc467473981"/>
-      <w:bookmarkStart w:id="23" w:name="_Toc467477720"/>
-      <w:bookmarkStart w:id="24" w:name="_Toc467494874"/>
-      <w:bookmarkStart w:id="25" w:name="_Toc467495244"/>
-      <w:bookmarkStart w:id="26" w:name="_Toc468086052"/>
-      <w:bookmarkStart w:id="27" w:name="_Toc490910527"/>
-      <w:r>
-        <w:tab/>
-      </w:r>
-    </w:p>
-    <w:p/>
-    <w:p/>
-    <w:p>
-      <w:pPr>
-        <w:pStyle w:val="Ttulo1"/>
-      </w:pPr>
-    </w:p>
-    <w:p>
-      <w:pPr>
-        <w:pStyle w:val="Ttulo1"/>
-      </w:pPr>
-      <w:r>
-        <w:t>Requisitos funcionais (casos de uso)</w:t>
-      </w:r>
       <w:bookmarkEnd w:id="21"/>
       <w:bookmarkEnd w:id="22"/>
       <w:bookmarkEnd w:id="23"/>
       <w:bookmarkEnd w:id="24"/>
+    </w:p>
+    <w:p>
+      <w:pPr>
+        <w:pStyle w:val="PargrafodaLista"/>
+        <w:ind w:left="1428"/>
+      </w:pPr>
+      <w:r>
+        <w:t>Este usuário terá aces</w:t>
+      </w:r>
+      <w:r>
+        <w:t>so a todas a</w:t>
+      </w:r>
+      <w:r>
+        <w:t>s</w:t>
+      </w:r>
+      <w:r>
+        <w:t xml:space="preserve"> funcionalidades do</w:t>
+      </w:r>
+      <w:r>
+        <w:t xml:space="preserve"> sistema. No total está previsto dois usuários iniciais</w:t>
+      </w:r>
+      <w:r>
+        <w:t>.</w:t>
+      </w:r>
+    </w:p>
+    <w:p>
+      <w:pPr>
+        <w:pStyle w:val="PargrafodaLista"/>
+        <w:ind w:left="1428"/>
+      </w:pPr>
+    </w:p>
+    <w:p>
+      <w:pPr>
+        <w:pStyle w:val="PargrafodaLista"/>
+        <w:numPr>
+          <w:ilvl w:val="0"/>
+          <w:numId w:val="2"/>
+        </w:numPr>
+      </w:pPr>
+      <w:r>
+        <w:t>&lt;</w:t>
+      </w:r>
+      <w:r>
+        <w:rPr>
+          <w:b/>
+        </w:rPr>
+        <w:t>US02</w:t>
+      </w:r>
+      <w:r>
+        <w:t xml:space="preserve"> &gt; &lt;Enfermeira/Cuidador&gt;</w:t>
+      </w:r>
+    </w:p>
+    <w:p>
+      <w:pPr>
+        <w:pStyle w:val="PargrafodaLista"/>
+        <w:ind w:left="1428"/>
+      </w:pPr>
+    </w:p>
+    <w:p>
+      <w:pPr>
+        <w:pStyle w:val="PargrafodaLista"/>
+        <w:ind w:left="1428"/>
+      </w:pPr>
+      <w:r>
+        <w:t>Este usuário terá acesso apenas as funcionalidades restrita</w:t>
+      </w:r>
+      <w:r>
+        <w:t>s a suas funções</w:t>
+      </w:r>
+      <w:r>
+        <w:t xml:space="preserve"> do dia-a-dia </w:t>
+      </w:r>
+      <w:r>
+        <w:t>na empresa.</w:t>
+      </w:r>
+      <w:bookmarkStart w:id="25" w:name="_Toc467473449"/>
+      <w:bookmarkStart w:id="26" w:name="_Toc467473981"/>
+      <w:bookmarkStart w:id="27" w:name="_Toc467477720"/>
+      <w:bookmarkStart w:id="28" w:name="_Toc467494874"/>
+      <w:bookmarkStart w:id="29" w:name="_Toc467495244"/>
+      <w:bookmarkStart w:id="30" w:name="_Toc468086052"/>
+      <w:bookmarkStart w:id="31" w:name="_Toc490910527"/>
+      <w:r>
+        <w:tab/>
+      </w:r>
+    </w:p>
+    <w:p/>
+    <w:p/>
+    <w:p>
+      <w:pPr>
+        <w:pStyle w:val="Ttulo1"/>
+      </w:pPr>
+    </w:p>
+    <w:p>
+      <w:pPr>
+        <w:pStyle w:val="Ttulo1"/>
+      </w:pPr>
+      <w:bookmarkStart w:id="32" w:name="_Requisitos_funcionais_(casos"/>
+      <w:bookmarkEnd w:id="32"/>
+      <w:r>
+        <w:t>Requisitos funcionais (casos de uso)</w:t>
+      </w:r>
       <w:bookmarkEnd w:id="25"/>
       <w:bookmarkEnd w:id="26"/>
       <w:bookmarkEnd w:id="27"/>
-    </w:p>
-    <w:p>
-      <w:pPr>
-        <w:pStyle w:val="Requisito"/>
-        <w:ind w:firstLine="708"/>
-      </w:pPr>
-      <w:bookmarkStart w:id="28" w:name="_Toc467473451"/>
-      <w:bookmarkStart w:id="29" w:name="_Toc467473983"/>
-      <w:bookmarkStart w:id="30" w:name="_Toc467477722"/>
-      <w:bookmarkStart w:id="31" w:name="_Toc467494876"/>
-      <w:bookmarkStart w:id="32" w:name="_Toc467495246"/>
-      <w:bookmarkStart w:id="33" w:name="_Toc468086054"/>
-      <w:bookmarkStart w:id="34" w:name="_Toc490910529"/>
-    </w:p>
-    <w:p>
-      <w:pPr>
-        <w:pStyle w:val="Requisito"/>
-        <w:ind w:firstLine="708"/>
-      </w:pPr>
-      <w:r>
-        <w:t>[R</w:t>
-      </w:r>
-      <w:r>
-        <w:t>F</w:t>
-      </w:r>
-      <w:r>
-        <w:t>01] &lt;</w:t>
-      </w:r>
-      <w:r>
-        <w:t>Efetuar login</w:t>
-      </w:r>
-      <w:r>
-        <w:t>&gt;</w:t>
-      </w:r>
       <w:bookmarkEnd w:id="28"/>
       <w:bookmarkEnd w:id="29"/>
       <w:bookmarkEnd w:id="30"/>
       <w:bookmarkEnd w:id="31"/>
-      <w:bookmarkEnd w:id="32"/>
+    </w:p>
+    <w:p>
+      <w:pPr>
+        <w:pStyle w:val="Requisito"/>
+        <w:ind w:firstLine="708"/>
+      </w:pPr>
+      <w:bookmarkStart w:id="33" w:name="_Toc467473451"/>
+      <w:bookmarkStart w:id="34" w:name="_Toc467473983"/>
+      <w:bookmarkStart w:id="35" w:name="_Toc467477722"/>
+      <w:bookmarkStart w:id="36" w:name="_Toc467494876"/>
+      <w:bookmarkStart w:id="37" w:name="_Toc467495246"/>
+      <w:bookmarkStart w:id="38" w:name="_Toc468086054"/>
+      <w:bookmarkStart w:id="39" w:name="_Toc490910529"/>
+    </w:p>
+    <w:p>
+      <w:pPr>
+        <w:pStyle w:val="Requisito"/>
+        <w:ind w:firstLine="708"/>
+      </w:pPr>
+      <w:r>
+        <w:t>[R</w:t>
+      </w:r>
+      <w:r>
+        <w:t>F</w:t>
+      </w:r>
+      <w:r>
+        <w:t>01] &lt;</w:t>
+      </w:r>
+      <w:r>
+        <w:t>Efetuar login</w:t>
+      </w:r>
+      <w:r>
+        <w:t>&gt;</w:t>
+      </w:r>
       <w:bookmarkEnd w:id="33"/>
       <w:bookmarkEnd w:id="34"/>
+      <w:bookmarkEnd w:id="35"/>
+      <w:bookmarkEnd w:id="36"/>
+      <w:bookmarkEnd w:id="37"/>
+      <w:bookmarkEnd w:id="38"/>
+      <w:bookmarkEnd w:id="39"/>
     </w:p>
     <w:p>
       <w:pPr>
@@ -1131,16 +1170,17 @@
         <w:pStyle w:val="TextoNormal"/>
         <w:ind w:left="708"/>
       </w:pPr>
-      <w:bookmarkStart w:id="35" w:name="_Toc467473984"/>
-      <w:bookmarkStart w:id="36" w:name="_Toc467477723"/>
+      <w:bookmarkStart w:id="40" w:name="_Toc467473984"/>
+      <w:bookmarkStart w:id="41" w:name="_Toc467477723"/>
       <w:r>
         <w:rPr>
           <w:b/>
         </w:rPr>
+        <w:lastRenderedPageBreak/>
         <w:t>Entradas e pré condições</w:t>
       </w:r>
-      <w:bookmarkEnd w:id="35"/>
-      <w:bookmarkEnd w:id="36"/>
+      <w:bookmarkEnd w:id="40"/>
+      <w:bookmarkEnd w:id="41"/>
       <w:r>
         <w:t>: &lt;O sistema dev</w:t>
       </w:r>
@@ -1156,16 +1196,16 @@
         <w:pStyle w:val="TextoNormal"/>
         <w:ind w:left="708"/>
       </w:pPr>
-      <w:bookmarkStart w:id="37" w:name="_Toc467473985"/>
-      <w:bookmarkStart w:id="38" w:name="_Toc467477724"/>
+      <w:bookmarkStart w:id="42" w:name="_Toc467473985"/>
+      <w:bookmarkStart w:id="43" w:name="_Toc467477724"/>
       <w:r>
         <w:rPr>
           <w:b/>
         </w:rPr>
         <w:t>Saídas e pós condições</w:t>
       </w:r>
-      <w:bookmarkEnd w:id="37"/>
-      <w:bookmarkEnd w:id="38"/>
+      <w:bookmarkEnd w:id="42"/>
+      <w:bookmarkEnd w:id="43"/>
       <w:r>
         <w:t>: &lt;</w:t>
       </w:r>
@@ -1182,112 +1222,112 @@
         <w:ind w:firstLine="708"/>
         <w:outlineLvl w:val="0"/>
       </w:pPr>
-      <w:bookmarkStart w:id="39" w:name="_Toc467473986"/>
-      <w:bookmarkStart w:id="40" w:name="_Toc467477725"/>
-      <w:bookmarkStart w:id="41" w:name="_Toc467494877"/>
-      <w:bookmarkStart w:id="42" w:name="_Toc467495247"/>
-      <w:bookmarkStart w:id="43" w:name="_Toc468086055"/>
-      <w:bookmarkStart w:id="44" w:name="_Toc490910530"/>
+      <w:bookmarkStart w:id="44" w:name="_Toc467473986"/>
+      <w:bookmarkStart w:id="45" w:name="_Toc467477725"/>
+      <w:bookmarkStart w:id="46" w:name="_Toc467494877"/>
+      <w:bookmarkStart w:id="47" w:name="_Toc467495247"/>
+      <w:bookmarkStart w:id="48" w:name="_Toc468086055"/>
+      <w:bookmarkStart w:id="49" w:name="_Toc490910530"/>
       <w:r>
         <w:t>Fluxo de eventos principal</w:t>
       </w:r>
-      <w:bookmarkEnd w:id="39"/>
-      <w:bookmarkEnd w:id="40"/>
-      <w:bookmarkEnd w:id="41"/>
-      <w:bookmarkEnd w:id="42"/>
-      <w:bookmarkEnd w:id="43"/>
       <w:bookmarkEnd w:id="44"/>
-    </w:p>
-    <w:p>
-      <w:pPr>
-        <w:pStyle w:val="TextoNormal"/>
-        <w:numPr>
-          <w:ilvl w:val="0"/>
-          <w:numId w:val="3"/>
-        </w:numPr>
-      </w:pPr>
-      <w:r>
-        <w:t>O usuario acessará a url referente ao sistema;</w:t>
-      </w:r>
-    </w:p>
-    <w:p>
-      <w:pPr>
-        <w:pStyle w:val="TextoNormal"/>
-        <w:numPr>
-          <w:ilvl w:val="0"/>
-          <w:numId w:val="3"/>
-        </w:numPr>
-      </w:pPr>
-      <w:r>
-        <w:t>O sistema mostrará a tela de logi</w:t>
-      </w:r>
-      <w:r>
-        <w:t>n</w:t>
-      </w:r>
-      <w:r>
-        <w:t xml:space="preserve"> ao usuario;</w:t>
-      </w:r>
-    </w:p>
-    <w:p>
-      <w:pPr>
-        <w:pStyle w:val="TextoNormal"/>
-        <w:numPr>
-          <w:ilvl w:val="0"/>
-          <w:numId w:val="3"/>
-        </w:numPr>
-      </w:pPr>
-      <w:r>
-        <w:t>O usuario irá preencher os campos indicados com seus dados;</w:t>
-      </w:r>
-    </w:p>
-    <w:p>
-      <w:pPr>
-        <w:pStyle w:val="TextoNormal"/>
-        <w:numPr>
-          <w:ilvl w:val="0"/>
-          <w:numId w:val="3"/>
-        </w:numPr>
-      </w:pPr>
-      <w:r>
-        <w:t xml:space="preserve">O sistema irá processar a requisição, e </w:t>
-      </w:r>
-      <w:r>
-        <w:t xml:space="preserve">em </w:t>
-      </w:r>
-      <w:r>
-        <w:t>seguida mostrar a tela principal</w:t>
-      </w:r>
-      <w:r>
-        <w:t xml:space="preserve"> do usúario</w:t>
-      </w:r>
-      <w:r>
-        <w:t>;</w:t>
-      </w:r>
-    </w:p>
-    <w:p>
-      <w:pPr>
-        <w:pStyle w:val="destaque1"/>
-        <w:ind w:firstLine="708"/>
-        <w:outlineLvl w:val="0"/>
-      </w:pPr>
-      <w:bookmarkStart w:id="45" w:name="_Toc467473987"/>
-      <w:bookmarkStart w:id="46" w:name="_Toc467477726"/>
-      <w:bookmarkStart w:id="47" w:name="_Toc467494878"/>
-      <w:bookmarkStart w:id="48" w:name="_Toc467495248"/>
-      <w:bookmarkStart w:id="49" w:name="_Toc468086056"/>
-      <w:bookmarkStart w:id="50" w:name="_Toc490910531"/>
-      <w:r>
-        <w:t>Fluxos secundários</w:t>
-      </w:r>
       <w:bookmarkEnd w:id="45"/>
       <w:bookmarkEnd w:id="46"/>
       <w:bookmarkEnd w:id="47"/>
       <w:bookmarkEnd w:id="48"/>
       <w:bookmarkEnd w:id="49"/>
+    </w:p>
+    <w:p>
+      <w:pPr>
+        <w:pStyle w:val="TextoNormal"/>
+        <w:numPr>
+          <w:ilvl w:val="0"/>
+          <w:numId w:val="3"/>
+        </w:numPr>
+      </w:pPr>
+      <w:r>
+        <w:t>O usuario acessará a url referente ao sistema;</w:t>
+      </w:r>
+    </w:p>
+    <w:p>
+      <w:pPr>
+        <w:pStyle w:val="TextoNormal"/>
+        <w:numPr>
+          <w:ilvl w:val="0"/>
+          <w:numId w:val="3"/>
+        </w:numPr>
+      </w:pPr>
+      <w:r>
+        <w:t>O sistema mostrará a tela de logi</w:t>
+      </w:r>
+      <w:r>
+        <w:t>n</w:t>
+      </w:r>
+      <w:r>
+        <w:t xml:space="preserve"> ao usuario;</w:t>
+      </w:r>
+    </w:p>
+    <w:p>
+      <w:pPr>
+        <w:pStyle w:val="TextoNormal"/>
+        <w:numPr>
+          <w:ilvl w:val="0"/>
+          <w:numId w:val="3"/>
+        </w:numPr>
+      </w:pPr>
+      <w:r>
+        <w:t>O usuario irá preencher os campos indicados com seus dados;</w:t>
+      </w:r>
+    </w:p>
+    <w:p>
+      <w:pPr>
+        <w:pStyle w:val="TextoNormal"/>
+        <w:numPr>
+          <w:ilvl w:val="0"/>
+          <w:numId w:val="3"/>
+        </w:numPr>
+      </w:pPr>
+      <w:r>
+        <w:t xml:space="preserve">O sistema irá processar a requisição, e </w:t>
+      </w:r>
+      <w:r>
+        <w:t xml:space="preserve">em </w:t>
+      </w:r>
+      <w:r>
+        <w:t>seguida mostrar a tela principal</w:t>
+      </w:r>
+      <w:r>
+        <w:t xml:space="preserve"> do usúario</w:t>
+      </w:r>
+      <w:r>
+        <w:t>;</w:t>
+      </w:r>
+    </w:p>
+    <w:p>
+      <w:pPr>
+        <w:pStyle w:val="destaque1"/>
+        <w:ind w:firstLine="708"/>
+        <w:outlineLvl w:val="0"/>
+      </w:pPr>
+      <w:bookmarkStart w:id="50" w:name="_Toc467473987"/>
+      <w:bookmarkStart w:id="51" w:name="_Toc467477726"/>
+      <w:bookmarkStart w:id="52" w:name="_Toc467494878"/>
+      <w:bookmarkStart w:id="53" w:name="_Toc467495248"/>
+      <w:bookmarkStart w:id="54" w:name="_Toc468086056"/>
+      <w:bookmarkStart w:id="55" w:name="_Toc490910531"/>
+      <w:r>
+        <w:t>Fluxos secundários</w:t>
+      </w:r>
+      <w:bookmarkEnd w:id="50"/>
+      <w:bookmarkEnd w:id="51"/>
+      <w:bookmarkEnd w:id="52"/>
+      <w:bookmarkEnd w:id="53"/>
+      <w:bookmarkEnd w:id="54"/>
       <w:r>
         <w:t xml:space="preserve"> (alternativos e de exceção)</w:t>
       </w:r>
-      <w:bookmarkEnd w:id="50"/>
+      <w:bookmarkEnd w:id="55"/>
     </w:p>
     <w:p>
       <w:pPr>
@@ -1295,13 +1335,13 @@
         <w:ind w:firstLine="708"/>
         <w:outlineLvl w:val="0"/>
       </w:pPr>
-      <w:bookmarkStart w:id="51" w:name="_Toc467494879"/>
-      <w:bookmarkStart w:id="52" w:name="_Toc467495249"/>
+      <w:bookmarkStart w:id="56" w:name="_Toc467494879"/>
+      <w:bookmarkStart w:id="57" w:name="_Toc467495249"/>
       <w:r>
         <w:t>&lt;Fluxo secundário</w:t>
       </w:r>
-      <w:bookmarkEnd w:id="51"/>
-      <w:bookmarkEnd w:id="52"/>
+      <w:bookmarkEnd w:id="56"/>
+      <w:bookmarkEnd w:id="57"/>
       <w:r>
         <w:t xml:space="preserve"> </w:t>
       </w:r>
@@ -1591,7 +1631,6 @@
         </w:numPr>
       </w:pPr>
       <w:r>
-        <w:lastRenderedPageBreak/>
         <w:t>O sistema abrirá uma tela com diversas opções;</w:t>
       </w:r>
     </w:p>
@@ -1723,6 +1762,7 @@
         </w:numPr>
       </w:pPr>
       <w:r>
+        <w:lastRenderedPageBreak/>
         <w:t>O sistema irá redirecionar o usuario para o fomulario de novos funcionarios;</w:t>
       </w:r>
     </w:p>
@@ -1904,7 +1944,7 @@
           <w:numId w:val="7"/>
         </w:numPr>
       </w:pPr>
-      <w:bookmarkStart w:id="53" w:name="_Hlk493088819"/>
+      <w:bookmarkStart w:id="58" w:name="_Hlk493088819"/>
       <w:r>
         <w:t xml:space="preserve">O </w:t>
       </w:r>
@@ -2068,7 +2108,7 @@
         <w:t xml:space="preserve"> foi concluida com exito;</w:t>
       </w:r>
     </w:p>
-    <w:bookmarkEnd w:id="53"/>
+    <w:bookmarkEnd w:id="58"/>
     <w:p>
       <w:pPr>
         <w:pStyle w:val="destaque1"/>
@@ -2076,7 +2116,6 @@
         <w:outlineLvl w:val="0"/>
       </w:pPr>
       <w:r>
-        <w:lastRenderedPageBreak/>
         <w:t>Fluxos secundários (alternativos e de exceção)</w:t>
       </w:r>
     </w:p>
@@ -2246,6 +2285,7 @@
         </w:numPr>
       </w:pPr>
       <w:r>
+        <w:lastRenderedPageBreak/>
         <w:t>O sistema irá processar a ação e mostrar uma mensagem confirmando que a requisição foi concluida com exito;</w:t>
       </w:r>
     </w:p>
@@ -2558,7 +2598,6 @@
         <w:outlineLvl w:val="0"/>
       </w:pPr>
       <w:r>
-        <w:lastRenderedPageBreak/>
         <w:t>Fluxo de eventos principal</w:t>
       </w:r>
     </w:p>
@@ -2726,6 +2765,7 @@
         </w:numPr>
       </w:pPr>
       <w:r>
+        <w:lastRenderedPageBreak/>
         <w:t>O sistema abrirá uma tela com diversas opções;</w:t>
       </w:r>
     </w:p>
@@ -3198,19 +3238,10 @@
         <w:rPr>
           <w:b/>
         </w:rPr>
-        <w:t>Interface(s) associada(s):</w:t>
-      </w:r>
-      <w:r>
-        <w:rPr>
-          <w:b/>
-        </w:rPr>
-        <w:t xml:space="preserve"> </w:t>
-      </w:r>
-      <w:r>
-        <w:t>&lt; Este caso de uso está associado com o</w:t>
-      </w:r>
-      <w:r>
-        <w:t xml:space="preserve"> </w:t>
+        <w:t xml:space="preserve">Interface(s) associada(s): </w:t>
+      </w:r>
+      <w:r>
+        <w:t xml:space="preserve">&lt; Este caso de uso está associado com o </w:t>
       </w:r>
       <w:r>
         <w:rPr>
@@ -3295,6 +3326,7 @@
         </w:numPr>
       </w:pPr>
       <w:r>
+        <w:lastRenderedPageBreak/>
         <w:t>Assim que todas a atividades forem marcadas, o sistema irá processar e alertar que todas as tarefas foram concluidas com exito;</w:t>
       </w:r>
     </w:p>
@@ -3630,7 +3662,6 @@
         <w:outlineLvl w:val="0"/>
       </w:pPr>
       <w:r>
-        <w:lastRenderedPageBreak/>
         <w:t>Fluxo de eventos principal</w:t>
       </w:r>
     </w:p>
@@ -3834,6 +3865,7 @@
         </w:numPr>
       </w:pPr>
       <w:r>
+        <w:lastRenderedPageBreak/>
         <w:t>O sistema irá detectar um erro no upload dos documentos e irá mostrar um mensagem de erro ao usuario e posteriomente pedir para o mesmo refazer a ação;</w:t>
       </w:r>
     </w:p>
@@ -4182,7 +4214,6 @@
         <w:rPr>
           <w:b/>
         </w:rPr>
-        <w:lastRenderedPageBreak/>
         <w:t>Saídas e pós condições</w:t>
       </w:r>
       <w:r>
@@ -4345,6 +4376,7 @@
         </w:numPr>
       </w:pPr>
       <w:r>
+        <w:lastRenderedPageBreak/>
         <w:t>O administrador seleciona a opçã</w:t>
       </w:r>
       <w:r>
@@ -4399,7 +4431,7 @@
         <w:pStyle w:val="Requisito"/>
         <w:ind w:firstLine="708"/>
       </w:pPr>
-      <w:bookmarkStart w:id="54" w:name="_Toc490910535"/>
+      <w:bookmarkStart w:id="59" w:name="_Toc490910535"/>
       <w:r>
         <w:t>[RF09] &lt;Editar Idoso&gt;</w:t>
       </w:r>
@@ -4648,7 +4680,6 @@
         </w:numPr>
       </w:pPr>
       <w:r>
-        <w:lastRenderedPageBreak/>
         <w:t>O sistema irá processar a ação e mostrar uma mensagem confirmando que a requisição foi concluida com exito;</w:t>
       </w:r>
     </w:p>
@@ -4801,6 +4832,7 @@
         </w:numPr>
       </w:pPr>
       <w:r>
+        <w:lastRenderedPageBreak/>
         <w:t>O administrador irá confirmar a mensagem;</w:t>
       </w:r>
     </w:p>
@@ -5094,7 +5126,6 @@
         <w:rPr>
           <w:b/>
         </w:rPr>
-        <w:lastRenderedPageBreak/>
         <w:t>Saídas e pós condições</w:t>
       </w:r>
       <w:r>
@@ -5214,6 +5245,7 @@
         <w:outlineLvl w:val="0"/>
       </w:pPr>
       <w:r>
+        <w:lastRenderedPageBreak/>
         <w:t>Fluxos secundários (alternativos e de exceção)</w:t>
       </w:r>
     </w:p>
@@ -5455,7 +5487,27 @@
           <w:szCs w:val="20"/>
           <w:lang w:eastAsia="pt-BR"/>
         </w:rPr>
-        <w:t>Entradas e pré condições:</w:t>
+        <w:t xml:space="preserve">Entradas e </w:t>
+      </w:r>
+      <w:proofErr w:type="spellStart"/>
+      <w:r>
+        <w:rPr>
+          <w:b/>
+          <w:sz w:val="20"/>
+          <w:szCs w:val="20"/>
+          <w:lang w:eastAsia="pt-BR"/>
+        </w:rPr>
+        <w:t>pré</w:t>
+      </w:r>
+      <w:proofErr w:type="spellEnd"/>
+      <w:r>
+        <w:rPr>
+          <w:b/>
+          <w:sz w:val="20"/>
+          <w:szCs w:val="20"/>
+          <w:lang w:eastAsia="pt-BR"/>
+        </w:rPr>
+        <w:t xml:space="preserve"> condições:</w:t>
       </w:r>
       <w:r>
         <w:rPr>
@@ -5479,8 +5531,36 @@
           <w:szCs w:val="20"/>
           <w:lang w:eastAsia="pt-BR"/>
         </w:rPr>
-        <w:t xml:space="preserve"> logado com uma conta de administrador.&gt;</w:t>
-      </w:r>
+        <w:t xml:space="preserve"> </w:t>
+      </w:r>
+      <w:proofErr w:type="spellStart"/>
+      <w:r>
+        <w:rPr>
+          <w:sz w:val="20"/>
+          <w:szCs w:val="20"/>
+          <w:lang w:eastAsia="pt-BR"/>
+        </w:rPr>
+        <w:t>logado</w:t>
+      </w:r>
+      <w:proofErr w:type="spellEnd"/>
+      <w:r>
+        <w:rPr>
+          <w:sz w:val="20"/>
+          <w:szCs w:val="20"/>
+          <w:lang w:eastAsia="pt-BR"/>
+        </w:rPr>
+        <w:t xml:space="preserve"> com uma conta de </w:t>
+      </w:r>
+      <w:proofErr w:type="gramStart"/>
+      <w:r>
+        <w:rPr>
+          <w:sz w:val="20"/>
+          <w:szCs w:val="20"/>
+          <w:lang w:eastAsia="pt-BR"/>
+        </w:rPr>
+        <w:t>administrador.&gt;</w:t>
+      </w:r>
+      <w:proofErr w:type="gramEnd"/>
     </w:p>
     <w:p>
       <w:pPr>
@@ -5665,7 +5745,6 @@
           <w:szCs w:val="20"/>
           <w:lang w:eastAsia="pt-BR"/>
         </w:rPr>
-        <w:lastRenderedPageBreak/>
         <w:t>Fluxos secundários (alternativos e de exceção)</w:t>
       </w:r>
     </w:p>
@@ -6080,6 +6159,7 @@
           <w:szCs w:val="20"/>
           <w:lang w:eastAsia="pt-BR"/>
         </w:rPr>
+        <w:lastRenderedPageBreak/>
         <w:t>7.</w:t>
       </w:r>
       <w:r>
@@ -6772,7 +6852,25 @@
           <w:szCs w:val="20"/>
           <w:lang w:eastAsia="pt-BR"/>
         </w:rPr>
-        <w:t xml:space="preserve"> logado;</w:t>
+        <w:t xml:space="preserve"> </w:t>
+      </w:r>
+      <w:proofErr w:type="spellStart"/>
+      <w:r>
+        <w:rPr>
+          <w:sz w:val="20"/>
+          <w:szCs w:val="20"/>
+          <w:lang w:eastAsia="pt-BR"/>
+        </w:rPr>
+        <w:t>logado</w:t>
+      </w:r>
+      <w:proofErr w:type="spellEnd"/>
+      <w:r>
+        <w:rPr>
+          <w:sz w:val="20"/>
+          <w:szCs w:val="20"/>
+          <w:lang w:eastAsia="pt-BR"/>
+        </w:rPr>
+        <w:t>;</w:t>
       </w:r>
     </w:p>
     <w:p>
@@ -7113,7 +7211,6 @@
           <w:szCs w:val="20"/>
           <w:lang w:eastAsia="pt-BR"/>
         </w:rPr>
-        <w:lastRenderedPageBreak/>
         <w:t>6.</w:t>
       </w:r>
       <w:r>
@@ -7387,7 +7484,25 @@
           <w:szCs w:val="20"/>
           <w:lang w:eastAsia="pt-BR"/>
         </w:rPr>
-        <w:t xml:space="preserve"> pra a tela de cadastro com duas opções, a </w:t>
+        <w:t xml:space="preserve"> </w:t>
+      </w:r>
+      <w:proofErr w:type="gramStart"/>
+      <w:r>
+        <w:rPr>
+          <w:sz w:val="20"/>
+          <w:szCs w:val="20"/>
+          <w:lang w:eastAsia="pt-BR"/>
+        </w:rPr>
+        <w:t>pra</w:t>
+      </w:r>
+      <w:proofErr w:type="gramEnd"/>
+      <w:r>
+        <w:rPr>
+          <w:sz w:val="20"/>
+          <w:szCs w:val="20"/>
+          <w:lang w:eastAsia="pt-BR"/>
+        </w:rPr>
+        <w:t xml:space="preserve"> a tela de cadastro com duas opções, a </w:t>
       </w:r>
       <w:r>
         <w:rPr>
@@ -7496,6 +7611,7 @@
           <w:szCs w:val="20"/>
           <w:lang w:eastAsia="pt-BR"/>
         </w:rPr>
+        <w:lastRenderedPageBreak/>
         <w:t>4.</w:t>
       </w:r>
       <w:r>
@@ -8444,7 +8560,25 @@
           <w:szCs w:val="20"/>
           <w:lang w:eastAsia="pt-BR"/>
         </w:rPr>
-        <w:t xml:space="preserve"> logado;</w:t>
+        <w:t xml:space="preserve"> </w:t>
+      </w:r>
+      <w:proofErr w:type="spellStart"/>
+      <w:r>
+        <w:rPr>
+          <w:sz w:val="20"/>
+          <w:szCs w:val="20"/>
+          <w:lang w:eastAsia="pt-BR"/>
+        </w:rPr>
+        <w:t>logado</w:t>
+      </w:r>
+      <w:proofErr w:type="spellEnd"/>
+      <w:r>
+        <w:rPr>
+          <w:sz w:val="20"/>
+          <w:szCs w:val="20"/>
+          <w:lang w:eastAsia="pt-BR"/>
+        </w:rPr>
+        <w:t>;</w:t>
       </w:r>
     </w:p>
     <w:p>
@@ -8460,7 +8594,6 @@
         <w:ind w:firstLine="708"/>
       </w:pPr>
       <w:r>
-        <w:lastRenderedPageBreak/>
         <w:t>[RF12] &lt;</w:t>
       </w:r>
       <w:r>
@@ -8636,10 +8769,8 @@
         </w:numPr>
       </w:pPr>
       <w:r>
-        <w:t xml:space="preserve">O administrador irá selecionar a opção </w:t>
-      </w:r>
-      <w:r>
-        <w:t xml:space="preserve">Adicionar </w:t>
+        <w:lastRenderedPageBreak/>
+        <w:t xml:space="preserve">O administrador irá selecionar a opção Adicionar </w:t>
       </w:r>
       <w:r>
         <w:t>Relatórios Diários</w:t>
@@ -8669,13 +8800,7 @@
         </w:numPr>
       </w:pPr>
       <w:r>
-        <w:t>O administrador irá selecionar o idoso desejado e logo em seguida</w:t>
-      </w:r>
-      <w:r>
-        <w:t xml:space="preserve"> Adicionar Relatório</w:t>
-      </w:r>
-      <w:r>
-        <w:t>;</w:t>
+        <w:t>O administrador irá selecionar o idoso desejado e logo em seguida Adicionar Relatório;</w:t>
       </w:r>
     </w:p>
     <w:p>
@@ -8687,10 +8812,7 @@
         </w:numPr>
       </w:pPr>
       <w:r>
-        <w:t xml:space="preserve">O sistema irá mostra um </w:t>
-      </w:r>
-      <w:r>
-        <w:t>campo de texto;</w:t>
+        <w:t>O sistema irá mostra um campo de texto;</w:t>
       </w:r>
     </w:p>
     <w:p>
@@ -8714,16 +8836,7 @@
         </w:numPr>
       </w:pPr>
       <w:r>
-        <w:t>O sistema mostrará uma mensagem</w:t>
-      </w:r>
-      <w:r>
-        <w:t xml:space="preserve"> para confimar se o usuario tem certeza que deseja </w:t>
-      </w:r>
-      <w:r>
-        <w:t>adicionar relatório</w:t>
-      </w:r>
-      <w:r>
-        <w:t xml:space="preserve"> aquela pessoa;</w:t>
+        <w:t>O sistema mostrará uma mensagem para confimar se o usuario tem certeza que deseja adicionar relatório aquela pessoa;</w:t>
       </w:r>
     </w:p>
     <w:p>
@@ -8747,10 +8860,7 @@
         </w:numPr>
       </w:pPr>
       <w:r>
-        <w:t xml:space="preserve">O sistema processa a ação </w:t>
-      </w:r>
-      <w:r>
-        <w:t xml:space="preserve">e anexa </w:t>
+        <w:t xml:space="preserve">O sistema processa a ação e anexa </w:t>
       </w:r>
       <w:r>
         <w:t>relatório ao histórico do idoso</w:t>
@@ -8890,10 +9000,7 @@
         </w:numPr>
       </w:pPr>
       <w:r>
-        <w:t>O administrador</w:t>
-      </w:r>
-      <w:r>
-        <w:t xml:space="preserve"> cancela a soliticitação; </w:t>
+        <w:t xml:space="preserve">O administrador cancela a soliticitação; </w:t>
       </w:r>
     </w:p>
     <w:p>
@@ -8922,16 +9029,7 @@
         <w:ind w:firstLine="708"/>
       </w:pPr>
       <w:r>
-        <w:t>[RF13</w:t>
-      </w:r>
-      <w:r>
-        <w:t>] &lt;</w:t>
-      </w:r>
-      <w:r>
-        <w:t>Editar</w:t>
-      </w:r>
-      <w:r>
-        <w:t xml:space="preserve"> Relatório diário do Idoso&gt;</w:t>
+        <w:t>[RF13] &lt;Editar Relatório diário do Idoso&gt;</w:t>
       </w:r>
     </w:p>
     <w:p>
@@ -9029,7 +9127,6 @@
         <w:rPr>
           <w:b/>
         </w:rPr>
-        <w:lastRenderedPageBreak/>
         <w:t>Entradas e pré condições</w:t>
       </w:r>
       <w:r>
@@ -9101,13 +9198,7 @@
         </w:numPr>
       </w:pPr>
       <w:r>
-        <w:t xml:space="preserve">O administrador irá selecionar a opção </w:t>
-      </w:r>
-      <w:r>
-        <w:t>Relatórios Diários</w:t>
-      </w:r>
-      <w:r>
-        <w:t>;</w:t>
+        <w:t>O administrador irá selecionar a opção Relatórios Diários;</w:t>
       </w:r>
     </w:p>
     <w:p>
@@ -9131,13 +9222,7 @@
         </w:numPr>
       </w:pPr>
       <w:r>
-        <w:t xml:space="preserve">O administrador irá selecionar o idoso desejado e logo em seguida </w:t>
-      </w:r>
-      <w:r>
-        <w:t>Editar</w:t>
-      </w:r>
-      <w:r>
-        <w:t xml:space="preserve"> Relatório;</w:t>
+        <w:t>O administrador irá selecionar o idoso desejado e logo em seguida Editar Relatório;</w:t>
       </w:r>
     </w:p>
     <w:p>
@@ -9161,6 +9246,7 @@
         </w:numPr>
       </w:pPr>
       <w:r>
+        <w:lastRenderedPageBreak/>
         <w:t>O administrador irá selecionar o relatório desejado;</w:t>
       </w:r>
     </w:p>
@@ -9325,13 +9411,7 @@
         </w:numPr>
       </w:pPr>
       <w:r>
-        <w:t xml:space="preserve">O administrador irá selecionar o idoso desejado e logo em seguida </w:t>
-      </w:r>
-      <w:r>
-        <w:t xml:space="preserve">Editar </w:t>
-      </w:r>
-      <w:r>
-        <w:t>Relatório;</w:t>
+        <w:t>O administrador irá selecionar o idoso desejado e logo em seguida Editar Relatório;</w:t>
       </w:r>
     </w:p>
     <w:p>
@@ -9432,16 +9512,7 @@
         <w:ind w:firstLine="708"/>
       </w:pPr>
       <w:r>
-        <w:t>[RF14</w:t>
-      </w:r>
-      <w:r>
-        <w:t>] &lt;</w:t>
-      </w:r>
-      <w:r>
-        <w:t>Consultar</w:t>
-      </w:r>
-      <w:r>
-        <w:t xml:space="preserve"> Relatório diário do Idoso&gt;</w:t>
+        <w:t>[RF14] &lt;Consultar Relatório diário do Idoso&gt;</w:t>
       </w:r>
     </w:p>
     <w:p>
@@ -9539,7 +9610,6 @@
         <w:rPr>
           <w:b/>
         </w:rPr>
-        <w:lastRenderedPageBreak/>
         <w:t>Entradas e pré condições</w:t>
       </w:r>
       <w:r>
@@ -9635,13 +9705,7 @@
         </w:numPr>
       </w:pPr>
       <w:r>
-        <w:t xml:space="preserve">O administrador irá selecionar o idoso desejado e logo em seguida </w:t>
-      </w:r>
-      <w:r>
-        <w:t xml:space="preserve">Visualizar </w:t>
-      </w:r>
-      <w:r>
-        <w:t>Relatório;</w:t>
+        <w:t>O administrador irá selecionar o idoso desejado e logo em seguida Visualizar Relatório;</w:t>
       </w:r>
     </w:p>
     <w:p>
@@ -9665,6 +9729,7 @@
         </w:numPr>
       </w:pPr>
       <w:r>
+        <w:lastRenderedPageBreak/>
         <w:t>O administrador irá selecionar o relatório desejado;</w:t>
       </w:r>
     </w:p>
@@ -9677,13 +9742,7 @@
         </w:numPr>
       </w:pPr>
       <w:r>
-        <w:t xml:space="preserve">O sistema irá </w:t>
-      </w:r>
-      <w:r>
-        <w:t>mostrar o relatório</w:t>
-      </w:r>
-      <w:r>
-        <w:t>;</w:t>
+        <w:t>O sistema irá mostrar o relatório;</w:t>
       </w:r>
     </w:p>
     <w:p>
@@ -9698,17 +9757,19 @@
       <w:pPr>
         <w:pStyle w:val="Ttulo1"/>
       </w:pPr>
+      <w:bookmarkStart w:id="60" w:name="_Requisitos_não_funcionais"/>
+      <w:bookmarkEnd w:id="60"/>
       <w:r>
         <w:t>Requisitos não funcionais</w:t>
       </w:r>
-      <w:bookmarkStart w:id="55" w:name="_Toc467473456"/>
-      <w:bookmarkStart w:id="56" w:name="_Toc467474003"/>
-      <w:bookmarkStart w:id="57" w:name="_Toc467477742"/>
-      <w:bookmarkStart w:id="58" w:name="_Toc467494888"/>
-      <w:bookmarkStart w:id="59" w:name="_Toc467495254"/>
-      <w:bookmarkStart w:id="60" w:name="_Toc468086060"/>
-      <w:bookmarkStart w:id="61" w:name="_Toc490910536"/>
-      <w:bookmarkEnd w:id="54"/>
+      <w:bookmarkStart w:id="61" w:name="_Toc467473456"/>
+      <w:bookmarkStart w:id="62" w:name="_Toc467474003"/>
+      <w:bookmarkStart w:id="63" w:name="_Toc467477742"/>
+      <w:bookmarkStart w:id="64" w:name="_Toc467494888"/>
+      <w:bookmarkStart w:id="65" w:name="_Toc467495254"/>
+      <w:bookmarkStart w:id="66" w:name="_Toc468086060"/>
+      <w:bookmarkStart w:id="67" w:name="_Toc490910536"/>
+      <w:bookmarkEnd w:id="59"/>
     </w:p>
     <w:p>
       <w:pPr>
@@ -9724,35 +9785,35 @@
         </w:rPr>
         <w:t>Usabilidade</w:t>
       </w:r>
-      <w:bookmarkEnd w:id="55"/>
-      <w:bookmarkEnd w:id="56"/>
-      <w:bookmarkEnd w:id="57"/>
-      <w:bookmarkEnd w:id="58"/>
-      <w:bookmarkEnd w:id="59"/>
-      <w:bookmarkEnd w:id="60"/>
       <w:bookmarkEnd w:id="61"/>
-    </w:p>
-    <w:p>
-      <w:pPr>
-        <w:pStyle w:val="Requisito"/>
-        <w:ind w:firstLine="708"/>
-      </w:pPr>
-      <w:bookmarkStart w:id="62" w:name="_Toc467473457"/>
-      <w:bookmarkStart w:id="63" w:name="_Toc467474004"/>
-      <w:bookmarkStart w:id="64" w:name="_Toc467477743"/>
-      <w:bookmarkStart w:id="65" w:name="_Toc467494889"/>
-      <w:bookmarkStart w:id="66" w:name="_Toc467495255"/>
-      <w:bookmarkStart w:id="67" w:name="_Toc468086061"/>
-      <w:bookmarkStart w:id="68" w:name="_Toc490910537"/>
-      <w:r>
-        <w:t>[NF01]</w:t>
-      </w:r>
       <w:bookmarkEnd w:id="62"/>
       <w:bookmarkEnd w:id="63"/>
       <w:bookmarkEnd w:id="64"/>
       <w:bookmarkEnd w:id="65"/>
       <w:bookmarkEnd w:id="66"/>
       <w:bookmarkEnd w:id="67"/>
+    </w:p>
+    <w:p>
+      <w:pPr>
+        <w:pStyle w:val="Requisito"/>
+        <w:ind w:firstLine="708"/>
+      </w:pPr>
+      <w:bookmarkStart w:id="68" w:name="_Toc467473457"/>
+      <w:bookmarkStart w:id="69" w:name="_Toc467474004"/>
+      <w:bookmarkStart w:id="70" w:name="_Toc467477743"/>
+      <w:bookmarkStart w:id="71" w:name="_Toc467494889"/>
+      <w:bookmarkStart w:id="72" w:name="_Toc467495255"/>
+      <w:bookmarkStart w:id="73" w:name="_Toc468086061"/>
+      <w:bookmarkStart w:id="74" w:name="_Toc490910537"/>
+      <w:r>
+        <w:t>[NF01]</w:t>
+      </w:r>
+      <w:bookmarkEnd w:id="68"/>
+      <w:bookmarkEnd w:id="69"/>
+      <w:bookmarkEnd w:id="70"/>
+      <w:bookmarkEnd w:id="71"/>
+      <w:bookmarkEnd w:id="72"/>
+      <w:bookmarkEnd w:id="73"/>
       <w:r>
         <w:t xml:space="preserve"> &lt;</w:t>
       </w:r>
@@ -9762,7 +9823,7 @@
       <w:r>
         <w:t>&gt;</w:t>
       </w:r>
-      <w:bookmarkEnd w:id="68"/>
+      <w:bookmarkEnd w:id="74"/>
     </w:p>
     <w:p>
       <w:pPr>
@@ -9939,21 +10000,21 @@
           <w:szCs w:val="22"/>
         </w:rPr>
       </w:pPr>
-      <w:bookmarkStart w:id="69" w:name="_Toc467473459"/>
-      <w:bookmarkStart w:id="70" w:name="_Toc467474006"/>
-      <w:bookmarkStart w:id="71" w:name="_Toc467477745"/>
-      <w:bookmarkStart w:id="72" w:name="_Toc467494891"/>
-      <w:bookmarkStart w:id="73" w:name="_Toc467495257"/>
-      <w:bookmarkStart w:id="74" w:name="_Toc468086063"/>
-      <w:bookmarkStart w:id="75" w:name="_Toc490910539"/>
-    </w:p>
-    <w:bookmarkEnd w:id="69"/>
-    <w:bookmarkEnd w:id="70"/>
-    <w:bookmarkEnd w:id="71"/>
-    <w:bookmarkEnd w:id="72"/>
-    <w:bookmarkEnd w:id="73"/>
-    <w:bookmarkEnd w:id="74"/>
+      <w:bookmarkStart w:id="75" w:name="_Toc467473459"/>
+      <w:bookmarkStart w:id="76" w:name="_Toc467474006"/>
+      <w:bookmarkStart w:id="77" w:name="_Toc467477745"/>
+      <w:bookmarkStart w:id="78" w:name="_Toc467494891"/>
+      <w:bookmarkStart w:id="79" w:name="_Toc467495257"/>
+      <w:bookmarkStart w:id="80" w:name="_Toc468086063"/>
+      <w:bookmarkStart w:id="81" w:name="_Toc490910539"/>
+    </w:p>
     <w:bookmarkEnd w:id="75"/>
+    <w:bookmarkEnd w:id="76"/>
+    <w:bookmarkEnd w:id="77"/>
+    <w:bookmarkEnd w:id="78"/>
+    <w:bookmarkEnd w:id="79"/>
+    <w:bookmarkEnd w:id="80"/>
+    <w:bookmarkEnd w:id="81"/>
     <w:p>
       <w:pPr>
         <w:pStyle w:val="Ttulo2"/>
@@ -10074,7 +10135,6 @@
         <w:ind w:firstLine="708"/>
       </w:pPr>
       <w:r>
-        <w:lastRenderedPageBreak/>
         <w:t>[NF0</w:t>
       </w:r>
       <w:r>
@@ -10301,6 +10361,7 @@
         <w:ind w:firstLine="708"/>
       </w:pPr>
       <w:r>
+        <w:lastRenderedPageBreak/>
         <w:t>[NF0</w:t>
       </w:r>
       <w:r>
@@ -10518,7 +10579,7 @@
 </file>
 
 <file path=word/endnotes.xml><?xml version="1.0" encoding="utf-8"?>
-<w:endnotes xmlns:wpc="http://schemas.microsoft.com/office/word/2010/wordprocessingCanvas" xmlns:cx="http://schemas.microsoft.com/office/drawing/2014/chartex" xmlns:cx1="http://schemas.microsoft.com/office/drawing/2015/9/8/chartex" xmlns:mc="http://schemas.openxmlformats.org/markup-compatibility/2006" xmlns:o="urn:schemas-microsoft-com:office:office" xmlns:r="http://schemas.openxmlformats.org/officeDocument/2006/relationships" xmlns:m="http://schemas.openxmlformats.org/officeDocument/2006/math" xmlns:v="urn:schemas-microsoft-com:vml" xmlns:wp14="http://schemas.microsoft.com/office/word/2010/wordprocessingDrawing" xmlns:wp="http://schemas.openxmlformats.org/drawingml/2006/wordprocessingDrawing" xmlns:w10="urn:schemas-microsoft-com:office:word" xmlns:w="http://schemas.openxmlformats.org/wordprocessingml/2006/main" xmlns:w14="http://schemas.microsoft.com/office/word/2010/wordml" xmlns:w15="http://schemas.microsoft.com/office/word/2012/wordml" xmlns:w16se="http://schemas.microsoft.com/office/word/2015/wordml/symex" xmlns:wpg="http://schemas.microsoft.com/office/word/2010/wordprocessingGroup" xmlns:wpi="http://schemas.microsoft.com/office/word/2010/wordprocessingInk" xmlns:wne="http://schemas.microsoft.com/office/word/2006/wordml" xmlns:wps="http://schemas.microsoft.com/office/word/2010/wordprocessingShape" mc:Ignorable="w14 w15 w16se wp14">
+<w:endnotes xmlns:wpc="http://schemas.microsoft.com/office/word/2010/wordprocessingCanvas" xmlns:cx="http://schemas.microsoft.com/office/drawing/2014/chartex" xmlns:cx1="http://schemas.microsoft.com/office/drawing/2015/9/8/chartex" xmlns:cx2="http://schemas.microsoft.com/office/drawing/2015/10/21/chartex" xmlns:cx3="http://schemas.microsoft.com/office/drawing/2016/5/9/chartex" xmlns:cx4="http://schemas.microsoft.com/office/drawing/2016/5/10/chartex" xmlns:cx5="http://schemas.microsoft.com/office/drawing/2016/5/11/chartex" xmlns:cx6="http://schemas.microsoft.com/office/drawing/2016/5/12/chartex" xmlns:cx7="http://schemas.microsoft.com/office/drawing/2016/5/13/chartex" xmlns:cx8="http://schemas.microsoft.com/office/drawing/2016/5/14/chartex" xmlns:mc="http://schemas.openxmlformats.org/markup-compatibility/2006" xmlns:aink="http://schemas.microsoft.com/office/drawing/2016/ink" xmlns:am3d="http://schemas.microsoft.com/office/drawing/2017/model3d" xmlns:o="urn:schemas-microsoft-com:office:office" xmlns:r="http://schemas.openxmlformats.org/officeDocument/2006/relationships" xmlns:m="http://schemas.openxmlformats.org/officeDocument/2006/math" xmlns:v="urn:schemas-microsoft-com:vml" xmlns:wp14="http://schemas.microsoft.com/office/word/2010/wordprocessingDrawing" xmlns:wp="http://schemas.openxmlformats.org/drawingml/2006/wordprocessingDrawing" xmlns:w10="urn:schemas-microsoft-com:office:word" xmlns:w="http://schemas.openxmlformats.org/wordprocessingml/2006/main" xmlns:w14="http://schemas.microsoft.com/office/word/2010/wordml" xmlns:w15="http://schemas.microsoft.com/office/word/2012/wordml" xmlns:w16cid="http://schemas.microsoft.com/office/word/2016/wordml/cid" xmlns:w16se="http://schemas.microsoft.com/office/word/2015/wordml/symex" xmlns:wpg="http://schemas.microsoft.com/office/word/2010/wordprocessingGroup" xmlns:wpi="http://schemas.microsoft.com/office/word/2010/wordprocessingInk" xmlns:wne="http://schemas.microsoft.com/office/word/2006/wordml" xmlns:wps="http://schemas.microsoft.com/office/word/2010/wordprocessingShape" mc:Ignorable="w14 w15 w16se w16cid wp14">
   <w:endnote w:type="separator" w:id="-1">
     <w:p>
       <w:pPr>
@@ -10543,7 +10604,7 @@
 </file>
 
 <file path=word/footer1.xml><?xml version="1.0" encoding="utf-8"?>
-<w:ftr xmlns:wpc="http://schemas.microsoft.com/office/word/2010/wordprocessingCanvas" xmlns:cx="http://schemas.microsoft.com/office/drawing/2014/chartex" xmlns:cx1="http://schemas.microsoft.com/office/drawing/2015/9/8/chartex" xmlns:mc="http://schemas.openxmlformats.org/markup-compatibility/2006" xmlns:o="urn:schemas-microsoft-com:office:office" xmlns:r="http://schemas.openxmlformats.org/officeDocument/2006/relationships" xmlns:m="http://schemas.openxmlformats.org/officeDocument/2006/math" xmlns:v="urn:schemas-microsoft-com:vml" xmlns:wp14="http://schemas.microsoft.com/office/word/2010/wordprocessingDrawing" xmlns:wp="http://schemas.openxmlformats.org/drawingml/2006/wordprocessingDrawing" xmlns:w10="urn:schemas-microsoft-com:office:word" xmlns:w="http://schemas.openxmlformats.org/wordprocessingml/2006/main" xmlns:w14="http://schemas.microsoft.com/office/word/2010/wordml" xmlns:w15="http://schemas.microsoft.com/office/word/2012/wordml" xmlns:w16se="http://schemas.microsoft.com/office/word/2015/wordml/symex" xmlns:wpg="http://schemas.microsoft.com/office/word/2010/wordprocessingGroup" xmlns:wpi="http://schemas.microsoft.com/office/word/2010/wordprocessingInk" xmlns:wne="http://schemas.microsoft.com/office/word/2006/wordml" xmlns:wps="http://schemas.microsoft.com/office/word/2010/wordprocessingShape" mc:Ignorable="w14 w15 w16se wp14">
+<w:ftr xmlns:wpc="http://schemas.microsoft.com/office/word/2010/wordprocessingCanvas" xmlns:cx="http://schemas.microsoft.com/office/drawing/2014/chartex" xmlns:cx1="http://schemas.microsoft.com/office/drawing/2015/9/8/chartex" xmlns:cx2="http://schemas.microsoft.com/office/drawing/2015/10/21/chartex" xmlns:cx3="http://schemas.microsoft.com/office/drawing/2016/5/9/chartex" xmlns:cx4="http://schemas.microsoft.com/office/drawing/2016/5/10/chartex" xmlns:cx5="http://schemas.microsoft.com/office/drawing/2016/5/11/chartex" xmlns:cx6="http://schemas.microsoft.com/office/drawing/2016/5/12/chartex" xmlns:cx7="http://schemas.microsoft.com/office/drawing/2016/5/13/chartex" xmlns:cx8="http://schemas.microsoft.com/office/drawing/2016/5/14/chartex" xmlns:mc="http://schemas.openxmlformats.org/markup-compatibility/2006" xmlns:aink="http://schemas.microsoft.com/office/drawing/2016/ink" xmlns:am3d="http://schemas.microsoft.com/office/drawing/2017/model3d" xmlns:o="urn:schemas-microsoft-com:office:office" xmlns:r="http://schemas.openxmlformats.org/officeDocument/2006/relationships" xmlns:m="http://schemas.openxmlformats.org/officeDocument/2006/math" xmlns:v="urn:schemas-microsoft-com:vml" xmlns:wp14="http://schemas.microsoft.com/office/word/2010/wordprocessingDrawing" xmlns:wp="http://schemas.openxmlformats.org/drawingml/2006/wordprocessingDrawing" xmlns:w10="urn:schemas-microsoft-com:office:word" xmlns:w="http://schemas.openxmlformats.org/wordprocessingml/2006/main" xmlns:w14="http://schemas.microsoft.com/office/word/2010/wordml" xmlns:w15="http://schemas.microsoft.com/office/word/2012/wordml" xmlns:w16cid="http://schemas.microsoft.com/office/word/2016/wordml/cid" xmlns:w16se="http://schemas.microsoft.com/office/word/2015/wordml/symex" xmlns:wpg="http://schemas.microsoft.com/office/word/2010/wordprocessingGroup" xmlns:wpi="http://schemas.microsoft.com/office/word/2010/wordprocessingInk" xmlns:wne="http://schemas.microsoft.com/office/word/2006/wordml" xmlns:wps="http://schemas.microsoft.com/office/word/2010/wordprocessingShape" mc:Ignorable="w14 w15 w16se w16cid wp14">
   <w:sdt>
     <w:sdtPr>
       <w:id w:val="733819878"/>
@@ -10552,6 +10613,7 @@
         <w:docPartUnique/>
       </w:docPartObj>
     </w:sdtPr>
+    <w:sdtEndPr/>
     <w:sdtContent>
       <w:p>
         <w:pPr>
@@ -10571,7 +10633,7 @@
           <w:rPr>
             <w:noProof/>
           </w:rPr>
-          <w:t>2</w:t>
+          <w:t>19</w:t>
         </w:r>
         <w:r>
           <w:fldChar w:fldCharType="end"/>
@@ -10588,7 +10650,7 @@
 </file>
 
 <file path=word/footnotes.xml><?xml version="1.0" encoding="utf-8"?>
-<w:footnotes xmlns:wpc="http://schemas.microsoft.com/office/word/2010/wordprocessingCanvas" xmlns:cx="http://schemas.microsoft.com/office/drawing/2014/chartex" xmlns:cx1="http://schemas.microsoft.com/office/drawing/2015/9/8/chartex" xmlns:mc="http://schemas.openxmlformats.org/markup-compatibility/2006" xmlns:o="urn:schemas-microsoft-com:office:office" xmlns:r="http://schemas.openxmlformats.org/officeDocument/2006/relationships" xmlns:m="http://schemas.openxmlformats.org/officeDocument/2006/math" xmlns:v="urn:schemas-microsoft-com:vml" xmlns:wp14="http://schemas.microsoft.com/office/word/2010/wordprocessingDrawing" xmlns:wp="http://schemas.openxmlformats.org/drawingml/2006/wordprocessingDrawing" xmlns:w10="urn:schemas-microsoft-com:office:word" xmlns:w="http://schemas.openxmlformats.org/wordprocessingml/2006/main" xmlns:w14="http://schemas.microsoft.com/office/word/2010/wordml" xmlns:w15="http://schemas.microsoft.com/office/word/2012/wordml" xmlns:w16se="http://schemas.microsoft.com/office/word/2015/wordml/symex" xmlns:wpg="http://schemas.microsoft.com/office/word/2010/wordprocessingGroup" xmlns:wpi="http://schemas.microsoft.com/office/word/2010/wordprocessingInk" xmlns:wne="http://schemas.microsoft.com/office/word/2006/wordml" xmlns:wps="http://schemas.microsoft.com/office/word/2010/wordprocessingShape" mc:Ignorable="w14 w15 w16se wp14">
+<w:footnotes xmlns:wpc="http://schemas.microsoft.com/office/word/2010/wordprocessingCanvas" xmlns:cx="http://schemas.microsoft.com/office/drawing/2014/chartex" xmlns:cx1="http://schemas.microsoft.com/office/drawing/2015/9/8/chartex" xmlns:cx2="http://schemas.microsoft.com/office/drawing/2015/10/21/chartex" xmlns:cx3="http://schemas.microsoft.com/office/drawing/2016/5/9/chartex" xmlns:cx4="http://schemas.microsoft.com/office/drawing/2016/5/10/chartex" xmlns:cx5="http://schemas.microsoft.com/office/drawing/2016/5/11/chartex" xmlns:cx6="http://schemas.microsoft.com/office/drawing/2016/5/12/chartex" xmlns:cx7="http://schemas.microsoft.com/office/drawing/2016/5/13/chartex" xmlns:cx8="http://schemas.microsoft.com/office/drawing/2016/5/14/chartex" xmlns:mc="http://schemas.openxmlformats.org/markup-compatibility/2006" xmlns:aink="http://schemas.microsoft.com/office/drawing/2016/ink" xmlns:am3d="http://schemas.microsoft.com/office/drawing/2017/model3d" xmlns:o="urn:schemas-microsoft-com:office:office" xmlns:r="http://schemas.openxmlformats.org/officeDocument/2006/relationships" xmlns:m="http://schemas.openxmlformats.org/officeDocument/2006/math" xmlns:v="urn:schemas-microsoft-com:vml" xmlns:wp14="http://schemas.microsoft.com/office/word/2010/wordprocessingDrawing" xmlns:wp="http://schemas.openxmlformats.org/drawingml/2006/wordprocessingDrawing" xmlns:w10="urn:schemas-microsoft-com:office:word" xmlns:w="http://schemas.openxmlformats.org/wordprocessingml/2006/main" xmlns:w14="http://schemas.microsoft.com/office/word/2010/wordml" xmlns:w15="http://schemas.microsoft.com/office/word/2012/wordml" xmlns:w16cid="http://schemas.microsoft.com/office/word/2016/wordml/cid" xmlns:w16se="http://schemas.microsoft.com/office/word/2015/wordml/symex" xmlns:wpg="http://schemas.microsoft.com/office/word/2010/wordprocessingGroup" xmlns:wpi="http://schemas.microsoft.com/office/word/2010/wordprocessingInk" xmlns:wne="http://schemas.microsoft.com/office/word/2006/wordml" xmlns:wps="http://schemas.microsoft.com/office/word/2010/wordprocessingShape" mc:Ignorable="w14 w15 w16se w16cid wp14">
   <w:footnote w:type="separator" w:id="-1">
     <w:p>
       <w:pPr>
@@ -10613,7 +10675,7 @@
 </file>
 
 <file path=word/numbering.xml><?xml version="1.0" encoding="utf-8"?>
-<w:numbering xmlns:wpc="http://schemas.microsoft.com/office/word/2010/wordprocessingCanvas" xmlns:cx="http://schemas.microsoft.com/office/drawing/2014/chartex" xmlns:cx1="http://schemas.microsoft.com/office/drawing/2015/9/8/chartex" xmlns:mc="http://schemas.openxmlformats.org/markup-compatibility/2006" xmlns:o="urn:schemas-microsoft-com:office:office" xmlns:r="http://schemas.openxmlformats.org/officeDocument/2006/relationships" xmlns:m="http://schemas.openxmlformats.org/officeDocument/2006/math" xmlns:v="urn:schemas-microsoft-com:vml" xmlns:wp14="http://schemas.microsoft.com/office/word/2010/wordprocessingDrawing" xmlns:wp="http://schemas.openxmlformats.org/drawingml/2006/wordprocessingDrawing" xmlns:w10="urn:schemas-microsoft-com:office:word" xmlns:w="http://schemas.openxmlformats.org/wordprocessingml/2006/main" xmlns:w14="http://schemas.microsoft.com/office/word/2010/wordml" xmlns:w15="http://schemas.microsoft.com/office/word/2012/wordml" xmlns:w16se="http://schemas.microsoft.com/office/word/2015/wordml/symex" xmlns:wpg="http://schemas.microsoft.com/office/word/2010/wordprocessingGroup" xmlns:wpi="http://schemas.microsoft.com/office/word/2010/wordprocessingInk" xmlns:wne="http://schemas.microsoft.com/office/word/2006/wordml" xmlns:wps="http://schemas.microsoft.com/office/word/2010/wordprocessingShape" mc:Ignorable="w14 w15 w16se wp14">
+<w:numbering xmlns:wpc="http://schemas.microsoft.com/office/word/2010/wordprocessingCanvas" xmlns:cx="http://schemas.microsoft.com/office/drawing/2014/chartex" xmlns:cx1="http://schemas.microsoft.com/office/drawing/2015/9/8/chartex" xmlns:cx2="http://schemas.microsoft.com/office/drawing/2015/10/21/chartex" xmlns:cx3="http://schemas.microsoft.com/office/drawing/2016/5/9/chartex" xmlns:cx4="http://schemas.microsoft.com/office/drawing/2016/5/10/chartex" xmlns:cx5="http://schemas.microsoft.com/office/drawing/2016/5/11/chartex" xmlns:cx6="http://schemas.microsoft.com/office/drawing/2016/5/12/chartex" xmlns:cx7="http://schemas.microsoft.com/office/drawing/2016/5/13/chartex" xmlns:cx8="http://schemas.microsoft.com/office/drawing/2016/5/14/chartex" xmlns:mc="http://schemas.openxmlformats.org/markup-compatibility/2006" xmlns:aink="http://schemas.microsoft.com/office/drawing/2016/ink" xmlns:am3d="http://schemas.microsoft.com/office/drawing/2017/model3d" xmlns:o="urn:schemas-microsoft-com:office:office" xmlns:r="http://schemas.openxmlformats.org/officeDocument/2006/relationships" xmlns:m="http://schemas.openxmlformats.org/officeDocument/2006/math" xmlns:v="urn:schemas-microsoft-com:vml" xmlns:wp14="http://schemas.microsoft.com/office/word/2010/wordprocessingDrawing" xmlns:wp="http://schemas.openxmlformats.org/drawingml/2006/wordprocessingDrawing" xmlns:w10="urn:schemas-microsoft-com:office:word" xmlns:w="http://schemas.openxmlformats.org/wordprocessingml/2006/main" xmlns:w14="http://schemas.microsoft.com/office/word/2010/wordml" xmlns:w15="http://schemas.microsoft.com/office/word/2012/wordml" xmlns:w16cid="http://schemas.microsoft.com/office/word/2016/wordml/cid" xmlns:w16se="http://schemas.microsoft.com/office/word/2015/wordml/symex" xmlns:wpg="http://schemas.microsoft.com/office/word/2010/wordprocessingGroup" xmlns:wpi="http://schemas.microsoft.com/office/word/2010/wordprocessingInk" xmlns:wne="http://schemas.microsoft.com/office/word/2006/wordml" xmlns:wps="http://schemas.microsoft.com/office/word/2010/wordprocessingShape" mc:Ignorable="w14 w15 w16se w16cid wp14">
   <w:abstractNum w:abstractNumId="0" w15:restartNumberingAfterBreak="0">
     <w:nsid w:val="00613899"/>
     <w:multiLevelType w:val="hybridMultilevel"/>
@@ -13465,7 +13527,7 @@
 </file>
 
 <file path=word/styles.xml><?xml version="1.0" encoding="utf-8"?>
-<w:styles xmlns:mc="http://schemas.openxmlformats.org/markup-compatibility/2006" xmlns:r="http://schemas.openxmlformats.org/officeDocument/2006/relationships" xmlns:w="http://schemas.openxmlformats.org/wordprocessingml/2006/main" xmlns:w14="http://schemas.microsoft.com/office/word/2010/wordml" xmlns:w15="http://schemas.microsoft.com/office/word/2012/wordml" xmlns:w16se="http://schemas.microsoft.com/office/word/2015/wordml/symex" mc:Ignorable="w14 w15 w16se">
+<w:styles xmlns:mc="http://schemas.openxmlformats.org/markup-compatibility/2006" xmlns:r="http://schemas.openxmlformats.org/officeDocument/2006/relationships" xmlns:w="http://schemas.openxmlformats.org/wordprocessingml/2006/main" xmlns:w14="http://schemas.microsoft.com/office/word/2010/wordml" xmlns:w15="http://schemas.microsoft.com/office/word/2012/wordml" xmlns:w16cid="http://schemas.microsoft.com/office/word/2016/wordml/cid" xmlns:w16se="http://schemas.microsoft.com/office/word/2015/wordml/symex" mc:Ignorable="w14 w15 w16se w16cid">
   <w:docDefaults>
     <w:rPrDefault>
       <w:rPr>
@@ -13481,7 +13543,7 @@
       </w:pPr>
     </w:pPrDefault>
   </w:docDefaults>
-  <w:latentStyles w:defLockedState="0" w:defUIPriority="99" w:defSemiHidden="0" w:defUnhideWhenUsed="0" w:defQFormat="0" w:count="371">
+  <w:latentStyles w:defLockedState="0" w:defUIPriority="99" w:defSemiHidden="0" w:defUnhideWhenUsed="0" w:defQFormat="0" w:count="375">
     <w:lsdException w:name="Normal" w:uiPriority="0" w:qFormat="1"/>
     <w:lsdException w:name="heading 1" w:uiPriority="9" w:qFormat="1"/>
     <w:lsdException w:name="heading 2" w:semiHidden="1" w:uiPriority="9" w:unhideWhenUsed="1" w:qFormat="1"/>
@@ -13587,7 +13649,6 @@
     <w:lsdException w:name="HTML Sample" w:semiHidden="1" w:unhideWhenUsed="1"/>
     <w:lsdException w:name="HTML Typewriter" w:semiHidden="1" w:unhideWhenUsed="1"/>
     <w:lsdException w:name="HTML Variable" w:semiHidden="1" w:unhideWhenUsed="1"/>
-    <w:lsdException w:name="Normal Table" w:semiHidden="1" w:unhideWhenUsed="1"/>
     <w:lsdException w:name="annotation subject" w:semiHidden="1" w:unhideWhenUsed="1"/>
     <w:lsdException w:name="No List" w:semiHidden="1" w:unhideWhenUsed="1"/>
     <w:lsdException w:name="Outline List 1" w:semiHidden="1" w:unhideWhenUsed="1"/>
@@ -13631,10 +13692,8 @@
     <w:lsdException w:name="Table Elegant" w:semiHidden="1" w:unhideWhenUsed="1"/>
     <w:lsdException w:name="Table Professional" w:semiHidden="1" w:unhideWhenUsed="1"/>
     <w:lsdException w:name="Table Subtle 1" w:semiHidden="1" w:unhideWhenUsed="1"/>
-    <w:lsdException w:name="Table Subtle 2" w:semiHidden="1" w:unhideWhenUsed="1"/>
     <w:lsdException w:name="Table Web 1" w:semiHidden="1" w:unhideWhenUsed="1"/>
     <w:lsdException w:name="Table Web 2" w:semiHidden="1" w:unhideWhenUsed="1"/>
-    <w:lsdException w:name="Table Web 3" w:semiHidden="1" w:unhideWhenUsed="1"/>
     <w:lsdException w:name="Balloon Text" w:semiHidden="1" w:unhideWhenUsed="1"/>
     <w:lsdException w:name="Table Grid" w:uiPriority="39"/>
     <w:lsdException w:name="Table Theme" w:semiHidden="1" w:unhideWhenUsed="1"/>
@@ -13853,6 +13912,10 @@
     <w:lsdException w:name="List Table 5 Dark Accent 6" w:uiPriority="50"/>
     <w:lsdException w:name="List Table 6 Colorful Accent 6" w:uiPriority="51"/>
     <w:lsdException w:name="List Table 7 Colorful Accent 6" w:uiPriority="52"/>
+    <w:lsdException w:name="Mention" w:semiHidden="1" w:unhideWhenUsed="1"/>
+    <w:lsdException w:name="Smart Hyperlink" w:semiHidden="1" w:unhideWhenUsed="1"/>
+    <w:lsdException w:name="Hashtag" w:semiHidden="1" w:unhideWhenUsed="1"/>
+    <w:lsdException w:name="Unresolved Mention" w:semiHidden="1" w:unhideWhenUsed="1"/>
   </w:latentStyles>
   <w:style w:type="paragraph" w:default="1" w:styleId="Normal">
     <w:name w:val="Normal"/>
@@ -14259,6 +14322,30 @@
       <w:sz w:val="24"/>
     </w:rPr>
   </w:style>
+  <w:style w:type="character" w:styleId="MenoPendente">
+    <w:name w:val="Unresolved Mention"/>
+    <w:basedOn w:val="Fontepargpadro"/>
+    <w:uiPriority w:val="99"/>
+    <w:semiHidden/>
+    <w:unhideWhenUsed/>
+    <w:rsid w:val="00D64E85"/>
+    <w:rPr>
+      <w:color w:val="808080"/>
+      <w:shd w:val="clear" w:color="auto" w:fill="E6E6E6"/>
+    </w:rPr>
+  </w:style>
+  <w:style w:type="character" w:styleId="HiperlinkVisitado">
+    <w:name w:val="FollowedHyperlink"/>
+    <w:basedOn w:val="Fontepargpadro"/>
+    <w:uiPriority w:val="99"/>
+    <w:semiHidden/>
+    <w:unhideWhenUsed/>
+    <w:rsid w:val="00D64E85"/>
+    <w:rPr>
+      <w:color w:val="954F72" w:themeColor="followedHyperlink"/>
+      <w:u w:val="single"/>
+    </w:rPr>
+  </w:style>
 </w:styles>
 </file>
 

</xml_diff>

<commit_message>
adicionando modelos de negoico
</commit_message>
<xml_diff>
--- a/Requisitos/Levantamento de requisitos/Documento de Requisitos.docx
+++ b/Requisitos/Levantamento de requisitos/Documento de Requisitos.docx
@@ -392,31 +392,16 @@
       </w:r>
     </w:p>
     <w:p>
-      <w:r>
-        <w:fldChar w:fldCharType="begin"/>
-      </w:r>
-      <w:r>
-        <w:instrText xml:space="preserve"> HYPERLINK  \l "_Requisitos_não_funcionais" </w:instrText>
-      </w:r>
-      <w:r>
-        <w:fldChar w:fldCharType="separate"/>
-      </w:r>
-      <w:r>
-        <w:rPr>
-          <w:rStyle w:val="Hyperlink"/>
-        </w:rPr>
-        <w:t>Requisitos Não Funcionais</w:t>
-      </w:r>
-      <w:r>
-        <w:fldChar w:fldCharType="end"/>
-      </w:r>
-      <w:r>
-        <w:t>.........................................................................</w:t>
-      </w:r>
-      <w:bookmarkStart w:id="0" w:name="_GoBack"/>
-      <w:bookmarkEnd w:id="0"/>
-      <w:r>
-        <w:t>.....18</w:t>
+      <w:hyperlink w:anchor="_Requisitos_não_funcionais" w:history="1">
+        <w:r>
+          <w:rPr>
+            <w:rStyle w:val="Hyperlink"/>
+          </w:rPr>
+          <w:t>Requisitos Não Funcionais</w:t>
+        </w:r>
+      </w:hyperlink>
+      <w:r>
+        <w:t>..............................................................................18</w:t>
       </w:r>
       <w:r>
         <w:br w:type="page"/>
@@ -442,8 +427,8 @@
           <w:szCs w:val="36"/>
         </w:rPr>
       </w:pPr>
-      <w:bookmarkStart w:id="1" w:name="_Ficha_Técnica"/>
-      <w:bookmarkEnd w:id="1"/>
+      <w:bookmarkStart w:id="0" w:name="_Ficha_Técnica"/>
+      <w:bookmarkEnd w:id="0"/>
       <w:r>
         <w:rPr>
           <w:b/>
@@ -603,8 +588,8 @@
           <w:szCs w:val="36"/>
         </w:rPr>
       </w:pPr>
-      <w:bookmarkStart w:id="2" w:name="_Descrição_geral_do"/>
-      <w:bookmarkEnd w:id="2"/>
+      <w:bookmarkStart w:id="1" w:name="_Descrição_geral_do"/>
+      <w:bookmarkEnd w:id="1"/>
       <w:r>
         <w:rPr>
           <w:b/>
@@ -668,21 +653,7 @@
         <w:rPr>
           <w:szCs w:val="24"/>
         </w:rPr>
-        <w:t xml:space="preserve">suportará o controle de estoque como de alimentos, remédios, entre outros objetos descritos neste documento, assim como a </w:t>
-      </w:r>
-      <w:proofErr w:type="gramStart"/>
-      <w:r>
-        <w:rPr>
-          <w:szCs w:val="24"/>
-        </w:rPr>
-        <w:t>funcionalidade</w:t>
-      </w:r>
-      <w:proofErr w:type="gramEnd"/>
-      <w:r>
-        <w:rPr>
-          <w:szCs w:val="24"/>
-        </w:rPr>
-        <w:t xml:space="preserve"> de controle de entrada e saída dos respectivos objetos.</w:t>
+        <w:t>suportará o controle de estoque como de alimentos, remédios, entre outros objetos descritos neste documento, assim como a funcionalidade de controle de entrada e saída dos respectivos objetos.</w:t>
       </w:r>
     </w:p>
     <w:p>
@@ -715,13 +686,13 @@
           <w:szCs w:val="24"/>
         </w:rPr>
       </w:pPr>
-      <w:bookmarkStart w:id="3" w:name="_Toc467473444"/>
-      <w:bookmarkStart w:id="4" w:name="_Toc467473976"/>
-      <w:bookmarkStart w:id="5" w:name="_Toc467477715"/>
-      <w:bookmarkStart w:id="6" w:name="_Toc467494869"/>
-      <w:bookmarkStart w:id="7" w:name="_Toc467495239"/>
-      <w:bookmarkStart w:id="8" w:name="_Toc468086047"/>
-      <w:bookmarkStart w:id="9" w:name="_Toc490910522"/>
+      <w:bookmarkStart w:id="2" w:name="_Toc467473444"/>
+      <w:bookmarkStart w:id="3" w:name="_Toc467473976"/>
+      <w:bookmarkStart w:id="4" w:name="_Toc467477715"/>
+      <w:bookmarkStart w:id="5" w:name="_Toc467494869"/>
+      <w:bookmarkStart w:id="6" w:name="_Toc467495239"/>
+      <w:bookmarkStart w:id="7" w:name="_Toc468086047"/>
+      <w:bookmarkStart w:id="8" w:name="_Toc490910522"/>
     </w:p>
     <w:p>
       <w:pPr>
@@ -742,8 +713,8 @@
           <w:szCs w:val="36"/>
         </w:rPr>
       </w:pPr>
-      <w:bookmarkStart w:id="10" w:name="_Abrangência_e_sistemas"/>
-      <w:bookmarkEnd w:id="10"/>
+      <w:bookmarkStart w:id="9" w:name="_Abrangência_e_sistemas"/>
+      <w:bookmarkEnd w:id="9"/>
       <w:r>
         <w:rPr>
           <w:b/>
@@ -752,13 +723,13 @@
         </w:rPr>
         <w:t>Abrangência e sistemas relacionados</w:t>
       </w:r>
+      <w:bookmarkEnd w:id="2"/>
       <w:bookmarkEnd w:id="3"/>
       <w:bookmarkEnd w:id="4"/>
       <w:bookmarkEnd w:id="5"/>
       <w:bookmarkEnd w:id="6"/>
       <w:bookmarkEnd w:id="7"/>
       <w:bookmarkEnd w:id="8"/>
-      <w:bookmarkEnd w:id="9"/>
     </w:p>
     <w:p/>
     <w:p>
@@ -846,8 +817,8 @@
           <w:szCs w:val="36"/>
         </w:rPr>
       </w:pPr>
-      <w:bookmarkStart w:id="11" w:name="_Descrição_dos_usuários"/>
-      <w:bookmarkEnd w:id="11"/>
+      <w:bookmarkStart w:id="10" w:name="_Descrição_dos_usuários"/>
+      <w:bookmarkEnd w:id="10"/>
       <w:r>
         <w:rPr>
           <w:b/>
@@ -884,19 +855,19 @@
           <w:numId w:val="2"/>
         </w:numPr>
       </w:pPr>
-      <w:bookmarkStart w:id="12" w:name="_Toc425054385"/>
-      <w:bookmarkStart w:id="13" w:name="_Toc342757863"/>
-      <w:bookmarkStart w:id="14" w:name="_Toc346297772"/>
-      <w:bookmarkStart w:id="15" w:name="_Toc422186478"/>
-      <w:bookmarkStart w:id="16" w:name="_Toc436203383"/>
-      <w:bookmarkStart w:id="17" w:name="_Toc457121086"/>
-      <w:bookmarkStart w:id="18" w:name="_Toc467473446"/>
-      <w:bookmarkStart w:id="19" w:name="_Toc467473978"/>
-      <w:bookmarkStart w:id="20" w:name="_Toc467477717"/>
-      <w:bookmarkStart w:id="21" w:name="_Toc467494871"/>
-      <w:bookmarkStart w:id="22" w:name="_Toc467495241"/>
-      <w:bookmarkStart w:id="23" w:name="_Toc468086049"/>
-      <w:bookmarkStart w:id="24" w:name="_Toc490910524"/>
+      <w:bookmarkStart w:id="11" w:name="_Toc425054385"/>
+      <w:bookmarkStart w:id="12" w:name="_Toc342757863"/>
+      <w:bookmarkStart w:id="13" w:name="_Toc346297772"/>
+      <w:bookmarkStart w:id="14" w:name="_Toc422186478"/>
+      <w:bookmarkStart w:id="15" w:name="_Toc436203383"/>
+      <w:bookmarkStart w:id="16" w:name="_Toc457121086"/>
+      <w:bookmarkStart w:id="17" w:name="_Toc467473446"/>
+      <w:bookmarkStart w:id="18" w:name="_Toc467473978"/>
+      <w:bookmarkStart w:id="19" w:name="_Toc467477717"/>
+      <w:bookmarkStart w:id="20" w:name="_Toc467494871"/>
+      <w:bookmarkStart w:id="21" w:name="_Toc467495241"/>
+      <w:bookmarkStart w:id="22" w:name="_Toc468086049"/>
+      <w:bookmarkStart w:id="23" w:name="_Toc490910524"/>
       <w:r>
         <w:t>&lt;</w:t>
       </w:r>
@@ -909,22 +880,22 @@
       <w:r>
         <w:t>&gt; &lt;</w:t>
       </w:r>
+      <w:bookmarkEnd w:id="11"/>
       <w:bookmarkEnd w:id="12"/>
       <w:bookmarkEnd w:id="13"/>
       <w:bookmarkEnd w:id="14"/>
       <w:bookmarkEnd w:id="15"/>
       <w:bookmarkEnd w:id="16"/>
+      <w:r>
+        <w:t>Administrador &gt;</w:t>
+      </w:r>
       <w:bookmarkEnd w:id="17"/>
-      <w:r>
-        <w:t>Administrador &gt;</w:t>
-      </w:r>
       <w:bookmarkEnd w:id="18"/>
       <w:bookmarkEnd w:id="19"/>
       <w:bookmarkEnd w:id="20"/>
       <w:bookmarkEnd w:id="21"/>
       <w:bookmarkEnd w:id="22"/>
       <w:bookmarkEnd w:id="23"/>
-      <w:bookmarkEnd w:id="24"/>
     </w:p>
     <w:p>
       <w:pPr>
@@ -1000,13 +971,13 @@
       <w:r>
         <w:t>na empresa.</w:t>
       </w:r>
-      <w:bookmarkStart w:id="25" w:name="_Toc467473449"/>
-      <w:bookmarkStart w:id="26" w:name="_Toc467473981"/>
-      <w:bookmarkStart w:id="27" w:name="_Toc467477720"/>
-      <w:bookmarkStart w:id="28" w:name="_Toc467494874"/>
-      <w:bookmarkStart w:id="29" w:name="_Toc467495244"/>
-      <w:bookmarkStart w:id="30" w:name="_Toc468086052"/>
-      <w:bookmarkStart w:id="31" w:name="_Toc490910527"/>
+      <w:bookmarkStart w:id="24" w:name="_Toc467473449"/>
+      <w:bookmarkStart w:id="25" w:name="_Toc467473981"/>
+      <w:bookmarkStart w:id="26" w:name="_Toc467477720"/>
+      <w:bookmarkStart w:id="27" w:name="_Toc467494874"/>
+      <w:bookmarkStart w:id="28" w:name="_Toc467495244"/>
+      <w:bookmarkStart w:id="29" w:name="_Toc468086052"/>
+      <w:bookmarkStart w:id="30" w:name="_Toc490910527"/>
       <w:r>
         <w:tab/>
       </w:r>
@@ -1022,31 +993,31 @@
       <w:pPr>
         <w:pStyle w:val="Ttulo1"/>
       </w:pPr>
-      <w:bookmarkStart w:id="32" w:name="_Requisitos_funcionais_(casos"/>
-      <w:bookmarkEnd w:id="32"/>
+      <w:bookmarkStart w:id="31" w:name="_Requisitos_funcionais_(casos"/>
+      <w:bookmarkEnd w:id="31"/>
       <w:r>
         <w:t>Requisitos funcionais (casos de uso)</w:t>
       </w:r>
+      <w:bookmarkEnd w:id="24"/>
       <w:bookmarkEnd w:id="25"/>
       <w:bookmarkEnd w:id="26"/>
       <w:bookmarkEnd w:id="27"/>
       <w:bookmarkEnd w:id="28"/>
       <w:bookmarkEnd w:id="29"/>
       <w:bookmarkEnd w:id="30"/>
-      <w:bookmarkEnd w:id="31"/>
     </w:p>
     <w:p>
       <w:pPr>
         <w:pStyle w:val="Requisito"/>
         <w:ind w:firstLine="708"/>
       </w:pPr>
-      <w:bookmarkStart w:id="33" w:name="_Toc467473451"/>
-      <w:bookmarkStart w:id="34" w:name="_Toc467473983"/>
-      <w:bookmarkStart w:id="35" w:name="_Toc467477722"/>
-      <w:bookmarkStart w:id="36" w:name="_Toc467494876"/>
-      <w:bookmarkStart w:id="37" w:name="_Toc467495246"/>
-      <w:bookmarkStart w:id="38" w:name="_Toc468086054"/>
-      <w:bookmarkStart w:id="39" w:name="_Toc490910529"/>
+      <w:bookmarkStart w:id="32" w:name="_Toc467473451"/>
+      <w:bookmarkStart w:id="33" w:name="_Toc467473983"/>
+      <w:bookmarkStart w:id="34" w:name="_Toc467477722"/>
+      <w:bookmarkStart w:id="35" w:name="_Toc467494876"/>
+      <w:bookmarkStart w:id="36" w:name="_Toc467495246"/>
+      <w:bookmarkStart w:id="37" w:name="_Toc468086054"/>
+      <w:bookmarkStart w:id="38" w:name="_Toc490910529"/>
     </w:p>
     <w:p>
       <w:pPr>
@@ -1068,13 +1039,13 @@
       <w:r>
         <w:t>&gt;</w:t>
       </w:r>
+      <w:bookmarkEnd w:id="32"/>
       <w:bookmarkEnd w:id="33"/>
       <w:bookmarkEnd w:id="34"/>
       <w:bookmarkEnd w:id="35"/>
       <w:bookmarkEnd w:id="36"/>
       <w:bookmarkEnd w:id="37"/>
       <w:bookmarkEnd w:id="38"/>
-      <w:bookmarkEnd w:id="39"/>
     </w:p>
     <w:p>
       <w:pPr>
@@ -1170,8 +1141,8 @@
         <w:pStyle w:val="TextoNormal"/>
         <w:ind w:left="708"/>
       </w:pPr>
-      <w:bookmarkStart w:id="40" w:name="_Toc467473984"/>
-      <w:bookmarkStart w:id="41" w:name="_Toc467477723"/>
+      <w:bookmarkStart w:id="39" w:name="_Toc467473984"/>
+      <w:bookmarkStart w:id="40" w:name="_Toc467477723"/>
       <w:r>
         <w:rPr>
           <w:b/>
@@ -1179,33 +1150,33 @@
         <w:lastRenderedPageBreak/>
         <w:t>Entradas e pré condições</w:t>
       </w:r>
+      <w:bookmarkEnd w:id="39"/>
       <w:bookmarkEnd w:id="40"/>
+      <w:r>
+        <w:t>: &lt;O sistema dev</w:t>
+      </w:r>
+      <w:r>
+        <w:t>e estár na tela inicial</w:t>
+      </w:r>
+      <w:r>
+        <w:t>.&gt;</w:t>
+      </w:r>
+    </w:p>
+    <w:p>
+      <w:pPr>
+        <w:pStyle w:val="TextoNormal"/>
+        <w:ind w:left="708"/>
+      </w:pPr>
+      <w:bookmarkStart w:id="41" w:name="_Toc467473985"/>
+      <w:bookmarkStart w:id="42" w:name="_Toc467477724"/>
+      <w:r>
+        <w:rPr>
+          <w:b/>
+        </w:rPr>
+        <w:t>Saídas e pós condições</w:t>
+      </w:r>
       <w:bookmarkEnd w:id="41"/>
-      <w:r>
-        <w:t>: &lt;O sistema dev</w:t>
-      </w:r>
-      <w:r>
-        <w:t>e estár na tela inicial</w:t>
-      </w:r>
-      <w:r>
-        <w:t>.&gt;</w:t>
-      </w:r>
-    </w:p>
-    <w:p>
-      <w:pPr>
-        <w:pStyle w:val="TextoNormal"/>
-        <w:ind w:left="708"/>
-      </w:pPr>
-      <w:bookmarkStart w:id="42" w:name="_Toc467473985"/>
-      <w:bookmarkStart w:id="43" w:name="_Toc467477724"/>
-      <w:r>
-        <w:rPr>
-          <w:b/>
-        </w:rPr>
-        <w:t>Saídas e pós condições</w:t>
-      </w:r>
       <w:bookmarkEnd w:id="42"/>
-      <w:bookmarkEnd w:id="43"/>
       <w:r>
         <w:t>: &lt;</w:t>
       </w:r>
@@ -1222,21 +1193,21 @@
         <w:ind w:firstLine="708"/>
         <w:outlineLvl w:val="0"/>
       </w:pPr>
-      <w:bookmarkStart w:id="44" w:name="_Toc467473986"/>
-      <w:bookmarkStart w:id="45" w:name="_Toc467477725"/>
-      <w:bookmarkStart w:id="46" w:name="_Toc467494877"/>
-      <w:bookmarkStart w:id="47" w:name="_Toc467495247"/>
-      <w:bookmarkStart w:id="48" w:name="_Toc468086055"/>
-      <w:bookmarkStart w:id="49" w:name="_Toc490910530"/>
+      <w:bookmarkStart w:id="43" w:name="_Toc467473986"/>
+      <w:bookmarkStart w:id="44" w:name="_Toc467477725"/>
+      <w:bookmarkStart w:id="45" w:name="_Toc467494877"/>
+      <w:bookmarkStart w:id="46" w:name="_Toc467495247"/>
+      <w:bookmarkStart w:id="47" w:name="_Toc468086055"/>
+      <w:bookmarkStart w:id="48" w:name="_Toc490910530"/>
       <w:r>
         <w:t>Fluxo de eventos principal</w:t>
       </w:r>
+      <w:bookmarkEnd w:id="43"/>
       <w:bookmarkEnd w:id="44"/>
       <w:bookmarkEnd w:id="45"/>
       <w:bookmarkEnd w:id="46"/>
       <w:bookmarkEnd w:id="47"/>
       <w:bookmarkEnd w:id="48"/>
-      <w:bookmarkEnd w:id="49"/>
     </w:p>
     <w:p>
       <w:pPr>
@@ -1310,24 +1281,24 @@
         <w:ind w:firstLine="708"/>
         <w:outlineLvl w:val="0"/>
       </w:pPr>
-      <w:bookmarkStart w:id="50" w:name="_Toc467473987"/>
-      <w:bookmarkStart w:id="51" w:name="_Toc467477726"/>
-      <w:bookmarkStart w:id="52" w:name="_Toc467494878"/>
-      <w:bookmarkStart w:id="53" w:name="_Toc467495248"/>
-      <w:bookmarkStart w:id="54" w:name="_Toc468086056"/>
-      <w:bookmarkStart w:id="55" w:name="_Toc490910531"/>
+      <w:bookmarkStart w:id="49" w:name="_Toc467473987"/>
+      <w:bookmarkStart w:id="50" w:name="_Toc467477726"/>
+      <w:bookmarkStart w:id="51" w:name="_Toc467494878"/>
+      <w:bookmarkStart w:id="52" w:name="_Toc467495248"/>
+      <w:bookmarkStart w:id="53" w:name="_Toc468086056"/>
+      <w:bookmarkStart w:id="54" w:name="_Toc490910531"/>
       <w:r>
         <w:t>Fluxos secundários</w:t>
       </w:r>
+      <w:bookmarkEnd w:id="49"/>
       <w:bookmarkEnd w:id="50"/>
       <w:bookmarkEnd w:id="51"/>
       <w:bookmarkEnd w:id="52"/>
       <w:bookmarkEnd w:id="53"/>
+      <w:r>
+        <w:t xml:space="preserve"> (alternativos e de exceção)</w:t>
+      </w:r>
       <w:bookmarkEnd w:id="54"/>
-      <w:r>
-        <w:t xml:space="preserve"> (alternativos e de exceção)</w:t>
-      </w:r>
-      <w:bookmarkEnd w:id="55"/>
     </w:p>
     <w:p>
       <w:pPr>
@@ -1335,13 +1306,13 @@
         <w:ind w:firstLine="708"/>
         <w:outlineLvl w:val="0"/>
       </w:pPr>
-      <w:bookmarkStart w:id="56" w:name="_Toc467494879"/>
-      <w:bookmarkStart w:id="57" w:name="_Toc467495249"/>
+      <w:bookmarkStart w:id="55" w:name="_Toc467494879"/>
+      <w:bookmarkStart w:id="56" w:name="_Toc467495249"/>
       <w:r>
         <w:t>&lt;Fluxo secundário</w:t>
       </w:r>
+      <w:bookmarkEnd w:id="55"/>
       <w:bookmarkEnd w:id="56"/>
-      <w:bookmarkEnd w:id="57"/>
       <w:r>
         <w:t xml:space="preserve"> </w:t>
       </w:r>
@@ -1944,7 +1915,7 @@
           <w:numId w:val="7"/>
         </w:numPr>
       </w:pPr>
-      <w:bookmarkStart w:id="58" w:name="_Hlk493088819"/>
+      <w:bookmarkStart w:id="57" w:name="_Hlk493088819"/>
       <w:r>
         <w:t xml:space="preserve">O </w:t>
       </w:r>
@@ -2108,7 +2079,7 @@
         <w:t xml:space="preserve"> foi concluida com exito;</w:t>
       </w:r>
     </w:p>
-    <w:bookmarkEnd w:id="58"/>
+    <w:bookmarkEnd w:id="57"/>
     <w:p>
       <w:pPr>
         <w:pStyle w:val="destaque1"/>
@@ -4431,7 +4402,7 @@
         <w:pStyle w:val="Requisito"/>
         <w:ind w:firstLine="708"/>
       </w:pPr>
-      <w:bookmarkStart w:id="59" w:name="_Toc490910535"/>
+      <w:bookmarkStart w:id="58" w:name="_Toc490910535"/>
       <w:r>
         <w:t>[RF09] &lt;Editar Idoso&gt;</w:t>
       </w:r>
@@ -5418,8 +5389,18 @@
           <w:szCs w:val="20"/>
           <w:lang w:eastAsia="pt-BR"/>
         </w:rPr>
-        <w:t xml:space="preserve">          </w:t>
-      </w:r>
+        <w:t xml:space="preserve">         </w:t>
+      </w:r>
+      <w:r>
+        <w:rPr>
+          <w:sz w:val="20"/>
+          <w:szCs w:val="20"/>
+          <w:lang w:eastAsia="pt-BR"/>
+        </w:rPr>
+        <w:tab/>
+      </w:r>
+      <w:bookmarkStart w:id="59" w:name="_GoBack"/>
+      <w:bookmarkEnd w:id="59"/>
       <w:r>
         <w:rPr>
           <w:b/>
@@ -9769,7 +9750,7 @@
       <w:bookmarkStart w:id="65" w:name="_Toc467495254"/>
       <w:bookmarkStart w:id="66" w:name="_Toc468086060"/>
       <w:bookmarkStart w:id="67" w:name="_Toc490910536"/>
-      <w:bookmarkEnd w:id="59"/>
+      <w:bookmarkEnd w:id="58"/>
     </w:p>
     <w:p>
       <w:pPr>
@@ -13649,6 +13630,7 @@
     <w:lsdException w:name="HTML Sample" w:semiHidden="1" w:unhideWhenUsed="1"/>
     <w:lsdException w:name="HTML Typewriter" w:semiHidden="1" w:unhideWhenUsed="1"/>
     <w:lsdException w:name="HTML Variable" w:semiHidden="1" w:unhideWhenUsed="1"/>
+    <w:lsdException w:name="Normal Table" w:semiHidden="1" w:unhideWhenUsed="1"/>
     <w:lsdException w:name="annotation subject" w:semiHidden="1" w:unhideWhenUsed="1"/>
     <w:lsdException w:name="No List" w:semiHidden="1" w:unhideWhenUsed="1"/>
     <w:lsdException w:name="Outline List 1" w:semiHidden="1" w:unhideWhenUsed="1"/>
@@ -13692,8 +13674,10 @@
     <w:lsdException w:name="Table Elegant" w:semiHidden="1" w:unhideWhenUsed="1"/>
     <w:lsdException w:name="Table Professional" w:semiHidden="1" w:unhideWhenUsed="1"/>
     <w:lsdException w:name="Table Subtle 1" w:semiHidden="1" w:unhideWhenUsed="1"/>
+    <w:lsdException w:name="Table Subtle 2" w:semiHidden="1" w:unhideWhenUsed="1"/>
     <w:lsdException w:name="Table Web 1" w:semiHidden="1" w:unhideWhenUsed="1"/>
     <w:lsdException w:name="Table Web 2" w:semiHidden="1" w:unhideWhenUsed="1"/>
+    <w:lsdException w:name="Table Web 3" w:semiHidden="1" w:unhideWhenUsed="1"/>
     <w:lsdException w:name="Balloon Text" w:semiHidden="1" w:unhideWhenUsed="1"/>
     <w:lsdException w:name="Table Grid" w:uiPriority="39"/>
     <w:lsdException w:name="Table Theme" w:semiHidden="1" w:unhideWhenUsed="1"/>

</xml_diff>